<commit_message>
TEST: functional test - invoices update
</commit_message>
<xml_diff>
--- a/tests/test cases/TC_USER_INVOICES.docx
+++ b/tests/test cases/TC_USER_INVOICES.docx
@@ -183,6 +183,8 @@
                 <w:szCs w:val="24"/>
               </w:rPr>
             </w:pPr>
+            <w:bookmarkStart w:id="0" w:name="OLE_LINK1"/>
+            <w:bookmarkStart w:id="1" w:name="OLE_LINK2"/>
             <w:r>
               <w:rPr>
                 <w:sz w:val="24"/>
@@ -211,6 +213,8 @@
               </w:rPr>
               <w:t xml:space="preserve"> Zarządzania Fakturami</w:t>
             </w:r>
+            <w:bookmarkEnd w:id="0"/>
+            <w:bookmarkEnd w:id="1"/>
           </w:p>
         </w:tc>
       </w:tr>
@@ -401,7 +405,7 @@
                 <w:sz w:val="24"/>
                 <w:szCs w:val="24"/>
               </w:rPr>
-              <w:t>Nowa faktura</w:t>
+              <w:t>Dodaj fakturę</w:t>
             </w:r>
             <w:r>
               <w:rPr>
@@ -465,26 +469,6 @@
               <w:t>Użytkownik jest zalogowany</w:t>
             </w:r>
           </w:p>
-          <w:p>
-            <w:pPr>
-              <w:pStyle w:val="Akapitzlist"/>
-              <w:numPr>
-                <w:ilvl w:val="0"/>
-                <w:numId w:val="2"/>
-              </w:numPr>
-              <w:rPr>
-                <w:sz w:val="24"/>
-                <w:szCs w:val="24"/>
-              </w:rPr>
-            </w:pPr>
-            <w:r>
-              <w:rPr>
-                <w:sz w:val="24"/>
-                <w:szCs w:val="24"/>
-              </w:rPr>
-              <w:t>Użytkownik znajduje się na stronie głównej.</w:t>
-            </w:r>
-          </w:p>
         </w:tc>
       </w:tr>
       <w:tr>
@@ -549,50 +533,7 @@
                 <w:sz w:val="24"/>
                 <w:szCs w:val="24"/>
               </w:rPr>
-              <w:t xml:space="preserve">Następuje </w:t>
-            </w:r>
-            <w:proofErr w:type="spellStart"/>
-            <w:r>
-              <w:rPr>
-                <w:sz w:val="24"/>
-                <w:szCs w:val="24"/>
-              </w:rPr>
-              <w:t>przekierowanie</w:t>
-            </w:r>
-            <w:proofErr w:type="spellEnd"/>
-            <w:r>
-              <w:rPr>
-                <w:sz w:val="24"/>
-                <w:szCs w:val="24"/>
-              </w:rPr>
-              <w:t xml:space="preserve"> do strony głównej</w:t>
-            </w:r>
-          </w:p>
-          <w:p>
-            <w:pPr>
-              <w:pStyle w:val="Akapitzlist"/>
-              <w:numPr>
-                <w:ilvl w:val="0"/>
-                <w:numId w:val="3"/>
-              </w:numPr>
-              <w:rPr>
-                <w:sz w:val="24"/>
-                <w:szCs w:val="24"/>
-              </w:rPr>
-            </w:pPr>
-            <w:r>
-              <w:rPr>
-                <w:sz w:val="24"/>
-                <w:szCs w:val="24"/>
-              </w:rPr>
-              <w:t>Pojawia si</w:t>
-            </w:r>
-            <w:r>
-              <w:rPr>
-                <w:sz w:val="24"/>
-                <w:szCs w:val="24"/>
-              </w:rPr>
-              <w:t>ę komunikat o pomyślnie stworzonej fakturze.</w:t>
+              <w:t>Następuje przekierowanie do strony głównej</w:t>
             </w:r>
           </w:p>
         </w:tc>
@@ -715,7 +656,21 @@
                 <w:sz w:val="24"/>
                 <w:szCs w:val="24"/>
               </w:rPr>
-              <w:t>w polach "Kupujący" oraz "Sprzedawca"</w:t>
+              <w:t>w polach "</w:t>
+            </w:r>
+            <w:r>
+              <w:rPr>
+                <w:sz w:val="24"/>
+                <w:szCs w:val="24"/>
+              </w:rPr>
+              <w:t>Kupiec</w:t>
+            </w:r>
+            <w:r>
+              <w:rPr>
+                <w:sz w:val="24"/>
+                <w:szCs w:val="24"/>
+              </w:rPr>
+              <w:t>" oraz "Sprzedawca"</w:t>
             </w:r>
             <w:r>
               <w:rPr>
@@ -742,7 +697,84 @@
                 <w:sz w:val="24"/>
                 <w:szCs w:val="24"/>
               </w:rPr>
-              <w:t>Użytkownik naciska przycisk "Dalej".</w:t>
+              <w:t>Użytkownik</w:t>
+            </w:r>
+            <w:r>
+              <w:rPr>
+                <w:sz w:val="24"/>
+                <w:szCs w:val="24"/>
+              </w:rPr>
+              <w:t xml:space="preserve"> dodaje now</w:t>
+            </w:r>
+            <w:r>
+              <w:rPr>
+                <w:sz w:val="24"/>
+                <w:szCs w:val="24"/>
+              </w:rPr>
+              <w:t>e</w:t>
+            </w:r>
+            <w:r>
+              <w:rPr>
+                <w:sz w:val="24"/>
+                <w:szCs w:val="24"/>
+              </w:rPr>
+              <w:t xml:space="preserve"> towar</w:t>
+            </w:r>
+            <w:r>
+              <w:rPr>
+                <w:sz w:val="24"/>
+                <w:szCs w:val="24"/>
+              </w:rPr>
+              <w:t>y</w:t>
+            </w:r>
+            <w:r>
+              <w:rPr>
+                <w:sz w:val="24"/>
+                <w:szCs w:val="24"/>
+              </w:rPr>
+              <w:t xml:space="preserve"> </w:t>
+            </w:r>
+            <w:r>
+              <w:rPr>
+                <w:sz w:val="24"/>
+                <w:szCs w:val="24"/>
+              </w:rPr>
+              <w:t>wpisuj</w:t>
+            </w:r>
+            <w:r>
+              <w:rPr>
+                <w:sz w:val="24"/>
+                <w:szCs w:val="24"/>
+              </w:rPr>
+              <w:t>ąc</w:t>
+            </w:r>
+            <w:r>
+              <w:rPr>
+                <w:sz w:val="24"/>
+                <w:szCs w:val="24"/>
+              </w:rPr>
+              <w:t xml:space="preserve"> </w:t>
+            </w:r>
+            <w:r>
+              <w:rPr>
+                <w:sz w:val="24"/>
+                <w:szCs w:val="24"/>
+              </w:rPr>
+              <w:t>ich</w:t>
+            </w:r>
+            <w:r>
+              <w:rPr>
+                <w:sz w:val="24"/>
+                <w:szCs w:val="24"/>
+              </w:rPr>
+              <w:t xml:space="preserve"> </w:t>
+            </w:r>
+            <w:r>
+              <w:rPr>
+                <w:sz w:val="24"/>
+                <w:szCs w:val="24"/>
+              </w:rPr>
+              <w:t>nazwę, ilość, cenę jednostkową, wartość podatku.</w:t>
             </w:r>
           </w:p>
           <w:p>
@@ -762,49 +794,14 @@
                 <w:sz w:val="24"/>
                 <w:szCs w:val="24"/>
               </w:rPr>
-              <w:t>Użytkownik</w:t>
-            </w:r>
-            <w:r>
-              <w:rPr>
-                <w:sz w:val="24"/>
-                <w:szCs w:val="24"/>
-              </w:rPr>
-              <w:t xml:space="preserve"> dodaje nowy towar </w:t>
-            </w:r>
-            <w:r>
-              <w:rPr>
-                <w:sz w:val="24"/>
-                <w:szCs w:val="24"/>
-              </w:rPr>
-              <w:t>wpisuj</w:t>
-            </w:r>
-            <w:r>
-              <w:rPr>
-                <w:sz w:val="24"/>
-                <w:szCs w:val="24"/>
-              </w:rPr>
-              <w:t>ąc</w:t>
-            </w:r>
-            <w:r>
-              <w:rPr>
-                <w:sz w:val="24"/>
-                <w:szCs w:val="24"/>
-              </w:rPr>
-              <w:t xml:space="preserve"> </w:t>
-            </w:r>
-            <w:r>
-              <w:rPr>
-                <w:sz w:val="24"/>
-                <w:szCs w:val="24"/>
-              </w:rPr>
-              <w:t xml:space="preserve">jego </w:t>
-            </w:r>
-            <w:r>
-              <w:rPr>
-                <w:sz w:val="24"/>
-                <w:szCs w:val="24"/>
-              </w:rPr>
-              <w:t>nazwę, ilość, cenę jednostkową, cenę netto, wartość podatku.</w:t>
+              <w:t>Użytkownik wpisuje wartość zniżki</w:t>
+            </w:r>
+            <w:r>
+              <w:rPr>
+                <w:sz w:val="24"/>
+                <w:szCs w:val="24"/>
+              </w:rPr>
+              <w:t>.</w:t>
             </w:r>
           </w:p>
           <w:p>
@@ -824,60 +821,6 @@
                 <w:sz w:val="24"/>
                 <w:szCs w:val="24"/>
               </w:rPr>
-              <w:t xml:space="preserve">Użytkownik naciska przycisk </w:t>
-            </w:r>
-            <w:r>
-              <w:rPr>
-                <w:sz w:val="24"/>
-                <w:szCs w:val="24"/>
-              </w:rPr>
-              <w:t>"Dalej".</w:t>
-            </w:r>
-          </w:p>
-          <w:p>
-            <w:pPr>
-              <w:pStyle w:val="Akapitzlist"/>
-              <w:numPr>
-                <w:ilvl w:val="0"/>
-                <w:numId w:val="4"/>
-              </w:numPr>
-              <w:rPr>
-                <w:sz w:val="24"/>
-                <w:szCs w:val="24"/>
-              </w:rPr>
-            </w:pPr>
-            <w:r>
-              <w:rPr>
-                <w:sz w:val="24"/>
-                <w:szCs w:val="24"/>
-              </w:rPr>
-              <w:t>Użytkownik wpisuje wartość zniżki</w:t>
-            </w:r>
-            <w:r>
-              <w:rPr>
-                <w:sz w:val="24"/>
-                <w:szCs w:val="24"/>
-              </w:rPr>
-              <w:t>.</w:t>
-            </w:r>
-          </w:p>
-          <w:p>
-            <w:pPr>
-              <w:pStyle w:val="Akapitzlist"/>
-              <w:numPr>
-                <w:ilvl w:val="0"/>
-                <w:numId w:val="4"/>
-              </w:numPr>
-              <w:rPr>
-                <w:sz w:val="24"/>
-                <w:szCs w:val="24"/>
-              </w:rPr>
-            </w:pPr>
-            <w:r>
-              <w:rPr>
-                <w:sz w:val="24"/>
-                <w:szCs w:val="24"/>
-              </w:rPr>
               <w:t xml:space="preserve">Użytkownik naciska </w:t>
             </w:r>
             <w:r>
@@ -885,7 +828,14 @@
                 <w:sz w:val="24"/>
                 <w:szCs w:val="24"/>
               </w:rPr>
-              <w:t>"Stwórz fakturę"</w:t>
+              <w:t>"Dodaj</w:t>
+            </w:r>
+            <w:r>
+              <w:rPr>
+                <w:sz w:val="24"/>
+                <w:szCs w:val="24"/>
+              </w:rPr>
+              <w:t>"</w:t>
             </w:r>
             <w:r>
               <w:rPr>
@@ -898,7 +848,6 @@
         </w:tc>
       </w:tr>
     </w:tbl>
-    <w:p/>
     <w:p/>
     <w:tbl>
       <w:tblPr>
@@ -1058,6 +1007,8 @@
                 <w:szCs w:val="24"/>
               </w:rPr>
             </w:pPr>
+            <w:bookmarkStart w:id="2" w:name="OLE_LINK3"/>
+            <w:bookmarkStart w:id="3" w:name="OLE_LINK4"/>
             <w:r>
               <w:rPr>
                 <w:sz w:val="24"/>
@@ -1086,6 +1037,8 @@
               </w:rPr>
               <w:t xml:space="preserve"> Zarządzania Fakturami</w:t>
             </w:r>
+            <w:bookmarkEnd w:id="2"/>
+            <w:bookmarkEnd w:id="3"/>
           </w:p>
         </w:tc>
       </w:tr>
@@ -1180,7 +1133,7 @@
                 <w:sz w:val="24"/>
                 <w:szCs w:val="24"/>
               </w:rPr>
-              <w:t>Nowa faktura</w:t>
+              <w:t>Dodaj fakturę</w:t>
             </w:r>
             <w:r>
               <w:rPr>
@@ -1244,26 +1197,6 @@
               <w:t>Użytkownik jest zalogowany</w:t>
             </w:r>
           </w:p>
-          <w:p>
-            <w:pPr>
-              <w:pStyle w:val="Akapitzlist"/>
-              <w:numPr>
-                <w:ilvl w:val="0"/>
-                <w:numId w:val="2"/>
-              </w:numPr>
-              <w:rPr>
-                <w:sz w:val="24"/>
-                <w:szCs w:val="24"/>
-              </w:rPr>
-            </w:pPr>
-            <w:r>
-              <w:rPr>
-                <w:sz w:val="24"/>
-                <w:szCs w:val="24"/>
-              </w:rPr>
-              <w:t>Użytkownik znajduje się na stronie głównej.</w:t>
-            </w:r>
-          </w:p>
         </w:tc>
       </w:tr>
       <w:tr>
@@ -1328,43 +1261,7 @@
                 <w:sz w:val="24"/>
                 <w:szCs w:val="24"/>
               </w:rPr>
-              <w:t xml:space="preserve">Następuje </w:t>
-            </w:r>
-            <w:proofErr w:type="spellStart"/>
-            <w:r>
-              <w:rPr>
-                <w:sz w:val="24"/>
-                <w:szCs w:val="24"/>
-              </w:rPr>
-              <w:t>przekierowanie</w:t>
-            </w:r>
-            <w:proofErr w:type="spellEnd"/>
-            <w:r>
-              <w:rPr>
-                <w:sz w:val="24"/>
-                <w:szCs w:val="24"/>
-              </w:rPr>
-              <w:t xml:space="preserve"> do strony głównej</w:t>
-            </w:r>
-          </w:p>
-          <w:p>
-            <w:pPr>
-              <w:pStyle w:val="Akapitzlist"/>
-              <w:numPr>
-                <w:ilvl w:val="0"/>
-                <w:numId w:val="3"/>
-              </w:numPr>
-              <w:rPr>
-                <w:sz w:val="24"/>
-                <w:szCs w:val="24"/>
-              </w:rPr>
-            </w:pPr>
-            <w:r>
-              <w:rPr>
-                <w:sz w:val="24"/>
-                <w:szCs w:val="24"/>
-              </w:rPr>
-              <w:t>Pojawia się komunikat o pomyślnie stworzonej fakturze.</w:t>
+              <w:t>Następuje przekierowanie do strony głównej</w:t>
             </w:r>
           </w:p>
         </w:tc>
@@ -1459,15 +1356,21 @@
                 <w:sz w:val="24"/>
                 <w:szCs w:val="24"/>
               </w:rPr>
-              <w:t xml:space="preserve"> w polach "Kupujący" </w:t>
-            </w:r>
-            <w:r>
-              <w:rPr>
-                <w:sz w:val="24"/>
-                <w:szCs w:val="24"/>
-              </w:rPr>
-              <w:lastRenderedPageBreak/>
-              <w:t>oraz "Sprzedawca"</w:t>
+              <w:t xml:space="preserve"> w polach "</w:t>
+            </w:r>
+            <w:r>
+              <w:rPr>
+                <w:sz w:val="24"/>
+                <w:szCs w:val="24"/>
+              </w:rPr>
+              <w:t>Kupiec</w:t>
+            </w:r>
+            <w:r>
+              <w:rPr>
+                <w:sz w:val="24"/>
+                <w:szCs w:val="24"/>
+              </w:rPr>
+              <w:t>" oraz "Sprzedawca"</w:t>
             </w:r>
           </w:p>
           <w:p>
@@ -1487,7 +1390,21 @@
                 <w:sz w:val="24"/>
                 <w:szCs w:val="24"/>
               </w:rPr>
-              <w:t>Użytkownik naciska przycisk "Dalej".</w:t>
+              <w:t xml:space="preserve">Użytkownik </w:t>
+            </w:r>
+            <w:r>
+              <w:rPr>
+                <w:sz w:val="24"/>
+                <w:szCs w:val="24"/>
+              </w:rPr>
+              <w:t>dodaje towary wpisując ich nazwę</w:t>
+            </w:r>
+            <w:r>
+              <w:rPr>
+                <w:sz w:val="24"/>
+                <w:szCs w:val="24"/>
+              </w:rPr>
+              <w:t>, ilość, cenę jednostkową, wartość podatku.</w:t>
             </w:r>
           </w:p>
           <w:p>
@@ -1507,21 +1424,14 @@
                 <w:sz w:val="24"/>
                 <w:szCs w:val="24"/>
               </w:rPr>
-              <w:t xml:space="preserve">Użytkownik </w:t>
-            </w:r>
-            <w:r>
-              <w:rPr>
-                <w:sz w:val="24"/>
-                <w:szCs w:val="24"/>
-              </w:rPr>
-              <w:t>dodaje towary wpisując ich nazwę</w:t>
-            </w:r>
-            <w:r>
-              <w:rPr>
-                <w:sz w:val="24"/>
-                <w:szCs w:val="24"/>
-              </w:rPr>
-              <w:t>, ilość, cenę jednostkową, cenę netto, wartość podatku.</w:t>
+              <w:t>Użytkownik sprawdza, czy w podsumowaniu wartości pól  (suma netto, suma brutto, ogółem)</w:t>
+            </w:r>
+            <w:r>
+              <w:rPr>
+                <w:sz w:val="24"/>
+                <w:szCs w:val="24"/>
+              </w:rPr>
+              <w:t xml:space="preserve"> są poprawnie wyznaczone - wartości porównywane są ze wstępnie wyliczonymi wartościami oczekiwanymi.</w:t>
             </w:r>
           </w:p>
           <w:p>
@@ -1541,60 +1451,26 @@
                 <w:sz w:val="24"/>
                 <w:szCs w:val="24"/>
               </w:rPr>
-              <w:t>Użytkownik naciska przycisk "Dalej"</w:t>
-            </w:r>
-          </w:p>
-          <w:p>
-            <w:pPr>
-              <w:pStyle w:val="Akapitzlist"/>
-              <w:numPr>
-                <w:ilvl w:val="0"/>
-                <w:numId w:val="8"/>
-              </w:numPr>
-              <w:rPr>
-                <w:sz w:val="24"/>
-                <w:szCs w:val="24"/>
-              </w:rPr>
-            </w:pPr>
-            <w:r>
-              <w:rPr>
-                <w:sz w:val="24"/>
-                <w:szCs w:val="24"/>
-              </w:rPr>
-              <w:t>Użytkownik sprawdza, czy w podsumowaniu wartości pól  (suma netto, suma brutto, ogółem)</w:t>
-            </w:r>
-            <w:r>
-              <w:rPr>
-                <w:sz w:val="24"/>
-                <w:szCs w:val="24"/>
-              </w:rPr>
-              <w:t xml:space="preserve"> są poprawnie wyznaczone - wartości porównywane są ze wstępnie wyliczonymi wartościami oczekiwanymi.</w:t>
-            </w:r>
-          </w:p>
-          <w:p>
-            <w:pPr>
-              <w:pStyle w:val="Akapitzlist"/>
-              <w:numPr>
-                <w:ilvl w:val="0"/>
-                <w:numId w:val="8"/>
-              </w:numPr>
-              <w:rPr>
-                <w:sz w:val="24"/>
-                <w:szCs w:val="24"/>
-              </w:rPr>
-            </w:pPr>
-            <w:r>
-              <w:rPr>
-                <w:sz w:val="24"/>
-                <w:szCs w:val="24"/>
-              </w:rPr>
-              <w:t>Użytkownik naciska przycisk "Stwórz fakturę"</w:t>
+              <w:t>Użytkownik naciska przycisk "</w:t>
+            </w:r>
+            <w:r>
+              <w:rPr>
+                <w:sz w:val="24"/>
+                <w:szCs w:val="24"/>
+              </w:rPr>
+              <w:t>Dodaj</w:t>
+            </w:r>
+            <w:r>
+              <w:rPr>
+                <w:sz w:val="24"/>
+                <w:szCs w:val="24"/>
+              </w:rPr>
+              <w:t>"</w:t>
             </w:r>
           </w:p>
         </w:tc>
       </w:tr>
     </w:tbl>
-    <w:p/>
     <w:p/>
     <w:tbl>
       <w:tblPr>
@@ -1689,6 +1565,7 @@
                 <w:szCs w:val="24"/>
               </w:rPr>
             </w:pPr>
+            <w:bookmarkStart w:id="4" w:name="_Hlk451627829"/>
             <w:r>
               <w:rPr>
                 <w:b/>
@@ -1734,6 +1611,8 @@
                 <w:szCs w:val="24"/>
               </w:rPr>
             </w:pPr>
+            <w:bookmarkStart w:id="5" w:name="_Hlk451627357"/>
+            <w:bookmarkEnd w:id="4"/>
             <w:r>
               <w:rPr>
                 <w:sz w:val="24"/>
@@ -1759,32 +1638,12 @@
                 <w:sz w:val="24"/>
                 <w:szCs w:val="24"/>
               </w:rPr>
-              <w:t>Sprawdzenie poprawności wyliczonych wartości faktury (suma netto, suma brutto, ogółem) w</w:t>
-            </w:r>
-            <w:r>
-              <w:rPr>
-                <w:sz w:val="24"/>
-                <w:szCs w:val="24"/>
-              </w:rPr>
-              <w:t xml:space="preserve"> System</w:t>
-            </w:r>
-            <w:r>
-              <w:rPr>
-                <w:sz w:val="24"/>
-                <w:szCs w:val="24"/>
-              </w:rPr>
-              <w:t>ie</w:t>
-            </w:r>
-            <w:r>
-              <w:rPr>
-                <w:sz w:val="24"/>
-                <w:szCs w:val="24"/>
-              </w:rPr>
-              <w:t xml:space="preserve"> Zarządzania Fakturami</w:t>
+              <w:t>Wyszukanie partnera biznesowego</w:t>
             </w:r>
           </w:p>
         </w:tc>
       </w:tr>
+      <w:bookmarkEnd w:id="5"/>
       <w:tr>
         <w:tc>
           <w:tcPr>
@@ -1883,7 +1742,7 @@
                 <w:sz w:val="24"/>
                 <w:szCs w:val="24"/>
               </w:rPr>
-              <w:t>Nowa faktura</w:t>
+              <w:t>Dodaj fakturę</w:t>
             </w:r>
             <w:r>
               <w:rPr>
@@ -1964,26 +1823,6 @@
                 <w:sz w:val="24"/>
                 <w:szCs w:val="24"/>
               </w:rPr>
-              <w:t>Użytkownik znajduje się na stronie głównej.</w:t>
-            </w:r>
-          </w:p>
-          <w:p>
-            <w:pPr>
-              <w:pStyle w:val="Akapitzlist"/>
-              <w:numPr>
-                <w:ilvl w:val="0"/>
-                <w:numId w:val="2"/>
-              </w:numPr>
-              <w:rPr>
-                <w:sz w:val="24"/>
-                <w:szCs w:val="24"/>
-              </w:rPr>
-            </w:pPr>
-            <w:r>
-              <w:rPr>
-                <w:sz w:val="24"/>
-                <w:szCs w:val="24"/>
-              </w:rPr>
               <w:t xml:space="preserve">Użytkownik dodał testowego partnera biznesowego, </w:t>
             </w:r>
             <w:r>
@@ -2038,43 +1877,14 @@
                 <w:sz w:val="24"/>
                 <w:szCs w:val="24"/>
               </w:rPr>
-              <w:t>Partner biznesowy został dodany do odpowiedniego pola</w:t>
-            </w:r>
-          </w:p>
-          <w:p>
-            <w:pPr>
-              <w:pStyle w:val="Akapitzlist"/>
-              <w:numPr>
-                <w:ilvl w:val="0"/>
-                <w:numId w:val="3"/>
-              </w:numPr>
-              <w:rPr>
-                <w:sz w:val="24"/>
-                <w:szCs w:val="24"/>
-              </w:rPr>
-            </w:pPr>
-            <w:r>
-              <w:rPr>
-                <w:sz w:val="24"/>
-                <w:szCs w:val="24"/>
-              </w:rPr>
-              <w:t xml:space="preserve">Następuje </w:t>
-            </w:r>
-            <w:proofErr w:type="spellStart"/>
-            <w:r>
-              <w:rPr>
-                <w:sz w:val="24"/>
-                <w:szCs w:val="24"/>
-              </w:rPr>
-              <w:t>przekierowanie</w:t>
-            </w:r>
-            <w:proofErr w:type="spellEnd"/>
-            <w:r>
-              <w:rPr>
-                <w:sz w:val="24"/>
-                <w:szCs w:val="24"/>
-              </w:rPr>
-              <w:t xml:space="preserve"> do strony głównej</w:t>
+              <w:t xml:space="preserve">Partner biznesowy został </w:t>
+            </w:r>
+            <w:r>
+              <w:rPr>
+                <w:sz w:val="24"/>
+                <w:szCs w:val="24"/>
+              </w:rPr>
+              <w:t>wyświetlony w wyszukiwarce</w:t>
             </w:r>
           </w:p>
         </w:tc>
@@ -2199,44 +2009,9 @@
               <w:t xml:space="preserve">Użytkownik sprawdza, czy wyszukano partnera biznesowego. </w:t>
             </w:r>
           </w:p>
-          <w:p>
-            <w:pPr>
-              <w:pStyle w:val="Akapitzlist"/>
-              <w:numPr>
-                <w:ilvl w:val="0"/>
-                <w:numId w:val="9"/>
-              </w:numPr>
-              <w:rPr>
-                <w:sz w:val="24"/>
-                <w:szCs w:val="24"/>
-              </w:rPr>
-            </w:pPr>
-            <w:r>
-              <w:rPr>
-                <w:sz w:val="24"/>
-                <w:szCs w:val="24"/>
-              </w:rPr>
-              <w:t>Użytkownik naciska przycisk "</w:t>
-            </w:r>
-            <w:r>
-              <w:rPr>
-                <w:sz w:val="24"/>
-                <w:szCs w:val="24"/>
-              </w:rPr>
-              <w:t>Zakończ</w:t>
-            </w:r>
-            <w:r>
-              <w:rPr>
-                <w:sz w:val="24"/>
-                <w:szCs w:val="24"/>
-              </w:rPr>
-              <w:t>".</w:t>
-            </w:r>
-          </w:p>
         </w:tc>
       </w:tr>
     </w:tbl>
-    <w:p/>
     <w:p/>
     <w:tbl>
       <w:tblPr>
@@ -2490,7 +2265,6 @@
                 <w:sz w:val="24"/>
                 <w:szCs w:val="24"/>
               </w:rPr>
-              <w:lastRenderedPageBreak/>
               <w:t>Sposób dostępu</w:t>
             </w:r>
           </w:p>
@@ -2518,7 +2292,7 @@
                 <w:sz w:val="24"/>
                 <w:szCs w:val="24"/>
               </w:rPr>
-              <w:t>Nowa faktura</w:t>
+              <w:t>Dodaj fakturę</w:t>
             </w:r>
             <w:r>
               <w:rPr>
@@ -2582,26 +2356,6 @@
               <w:t>Użytkownik jest zalogowany</w:t>
             </w:r>
           </w:p>
-          <w:p>
-            <w:pPr>
-              <w:pStyle w:val="Akapitzlist"/>
-              <w:numPr>
-                <w:ilvl w:val="0"/>
-                <w:numId w:val="2"/>
-              </w:numPr>
-              <w:rPr>
-                <w:sz w:val="24"/>
-                <w:szCs w:val="24"/>
-              </w:rPr>
-            </w:pPr>
-            <w:r>
-              <w:rPr>
-                <w:sz w:val="24"/>
-                <w:szCs w:val="24"/>
-              </w:rPr>
-              <w:t>Użytkownik znajduje się na stronie głównej.</w:t>
-            </w:r>
-          </w:p>
         </w:tc>
       </w:tr>
       <w:tr>
@@ -2647,26 +2401,6 @@
                 <w:szCs w:val="24"/>
               </w:rPr>
               <w:t>Pojawia się komunikat o błędnie wprowadzonych danych.</w:t>
-            </w:r>
-          </w:p>
-          <w:p>
-            <w:pPr>
-              <w:pStyle w:val="Akapitzlist"/>
-              <w:numPr>
-                <w:ilvl w:val="0"/>
-                <w:numId w:val="3"/>
-              </w:numPr>
-              <w:rPr>
-                <w:sz w:val="24"/>
-                <w:szCs w:val="24"/>
-              </w:rPr>
-            </w:pPr>
-            <w:r>
-              <w:rPr>
-                <w:sz w:val="24"/>
-                <w:szCs w:val="24"/>
-              </w:rPr>
-              <w:t>Podświetlenie pól niezgodnych z walidacją.</w:t>
             </w:r>
           </w:p>
         </w:tc>
@@ -3043,21 +2777,7 @@
                       <w:sz w:val="24"/>
                       <w:szCs w:val="24"/>
                     </w:rPr>
-                    <w:t>1</w:t>
-                  </w:r>
-                  <w:r>
-                    <w:rPr>
-                      <w:sz w:val="24"/>
-                      <w:szCs w:val="24"/>
-                    </w:rPr>
-                    <w:t>g</w:t>
-                  </w:r>
-                  <w:r>
-                    <w:rPr>
-                      <w:sz w:val="24"/>
-                      <w:szCs w:val="24"/>
-                    </w:rPr>
-                    <w:t>.</w:t>
+                    <w:t>1g.</w:t>
                   </w:r>
                 </w:p>
               </w:tc>
@@ -3127,21 +2847,7 @@
                       <w:sz w:val="24"/>
                       <w:szCs w:val="24"/>
                     </w:rPr>
-                    <w:t>1</w:t>
-                  </w:r>
-                  <w:r>
-                    <w:rPr>
-                      <w:sz w:val="24"/>
-                      <w:szCs w:val="24"/>
-                    </w:rPr>
-                    <w:t>h</w:t>
-                  </w:r>
-                  <w:r>
-                    <w:rPr>
-                      <w:sz w:val="24"/>
-                      <w:szCs w:val="24"/>
-                    </w:rPr>
-                    <w:t>.</w:t>
+                    <w:t>1h.</w:t>
                   </w:r>
                 </w:p>
               </w:tc>
@@ -3161,21 +2867,7 @@
                       <w:sz w:val="24"/>
                       <w:szCs w:val="24"/>
                     </w:rPr>
-                    <w:t xml:space="preserve">Użytkownik uzupełnia pole "Imię" </w:t>
-                  </w:r>
-                  <w:r>
-                    <w:rPr>
-                      <w:sz w:val="24"/>
-                      <w:szCs w:val="24"/>
-                    </w:rPr>
-                    <w:t xml:space="preserve">(dotyczące partnera biznesowego) </w:t>
-                  </w:r>
-                  <w:r>
-                    <w:rPr>
-                      <w:sz w:val="24"/>
-                      <w:szCs w:val="24"/>
-                    </w:rPr>
-                    <w:t>tekstem o długości powyżej 128 znaków.</w:t>
+                    <w:t>Użytkownik uzupełnia pole "Imię" (dotyczące partnera biznesowego) tekstem o długości powyżej 128 znaków.</w:t>
                   </w:r>
                 </w:p>
               </w:tc>
@@ -3197,21 +2889,8 @@
                       <w:sz w:val="24"/>
                       <w:szCs w:val="24"/>
                     </w:rPr>
-                    <w:t>1</w:t>
-                  </w:r>
-                  <w:r>
-                    <w:rPr>
-                      <w:sz w:val="24"/>
-                      <w:szCs w:val="24"/>
-                    </w:rPr>
-                    <w:t>i</w:t>
-                  </w:r>
-                  <w:r>
-                    <w:rPr>
-                      <w:sz w:val="24"/>
-                      <w:szCs w:val="24"/>
-                    </w:rPr>
-                    <w:t>.</w:t>
+                    <w:lastRenderedPageBreak/>
+                    <w:t>1i.</w:t>
                   </w:r>
                 </w:p>
               </w:tc>
@@ -3281,21 +2960,7 @@
                       <w:sz w:val="24"/>
                       <w:szCs w:val="24"/>
                     </w:rPr>
-                    <w:t>1</w:t>
-                  </w:r>
-                  <w:r>
-                    <w:rPr>
-                      <w:sz w:val="24"/>
-                      <w:szCs w:val="24"/>
-                    </w:rPr>
-                    <w:t>j</w:t>
-                  </w:r>
-                  <w:r>
-                    <w:rPr>
-                      <w:sz w:val="24"/>
-                      <w:szCs w:val="24"/>
-                    </w:rPr>
-                    <w:t>.</w:t>
+                    <w:t>1j.</w:t>
                   </w:r>
                 </w:p>
               </w:tc>
@@ -3315,21 +2980,7 @@
                       <w:sz w:val="24"/>
                       <w:szCs w:val="24"/>
                     </w:rPr>
-                    <w:t>Użytkownik uzupełnia pole "Nazwisko"</w:t>
-                  </w:r>
-                  <w:r>
-                    <w:rPr>
-                      <w:sz w:val="24"/>
-                      <w:szCs w:val="24"/>
-                    </w:rPr>
-                    <w:t xml:space="preserve"> (dotyczące partnera biznesowego) </w:t>
-                  </w:r>
-                  <w:r>
-                    <w:rPr>
-                      <w:sz w:val="24"/>
-                      <w:szCs w:val="24"/>
-                    </w:rPr>
-                    <w:t xml:space="preserve"> tekstem o długości powyżej 128 znaków.</w:t>
+                    <w:t>Użytkownik uzupełnia pole "Nazwisko" (dotyczące partnera biznesowego)  tekstem o długości powyżej 128 znaków.</w:t>
                   </w:r>
                 </w:p>
               </w:tc>
@@ -3351,21 +3002,7 @@
                       <w:sz w:val="24"/>
                       <w:szCs w:val="24"/>
                     </w:rPr>
-                    <w:t>1</w:t>
-                  </w:r>
-                  <w:r>
-                    <w:rPr>
-                      <w:sz w:val="24"/>
-                      <w:szCs w:val="24"/>
-                    </w:rPr>
-                    <w:t>k</w:t>
-                  </w:r>
-                  <w:r>
-                    <w:rPr>
-                      <w:sz w:val="24"/>
-                      <w:szCs w:val="24"/>
-                    </w:rPr>
-                    <w:t>.</w:t>
+                    <w:t>1k.</w:t>
                   </w:r>
                 </w:p>
               </w:tc>
@@ -3435,21 +3072,7 @@
                       <w:sz w:val="24"/>
                       <w:szCs w:val="24"/>
                     </w:rPr>
-                    <w:t>1</w:t>
-                  </w:r>
-                  <w:r>
-                    <w:rPr>
-                      <w:sz w:val="24"/>
-                      <w:szCs w:val="24"/>
-                    </w:rPr>
-                    <w:t>l</w:t>
-                  </w:r>
-                  <w:r>
-                    <w:rPr>
-                      <w:sz w:val="24"/>
-                      <w:szCs w:val="24"/>
-                    </w:rPr>
-                    <w:t>.</w:t>
+                    <w:t>1l.</w:t>
                   </w:r>
                 </w:p>
               </w:tc>
@@ -3469,21 +3092,7 @@
                       <w:sz w:val="24"/>
                       <w:szCs w:val="24"/>
                     </w:rPr>
-                    <w:t xml:space="preserve">Użytkownik uzupełnia pole "Firma" </w:t>
-                  </w:r>
-                  <w:r>
-                    <w:rPr>
-                      <w:sz w:val="24"/>
-                      <w:szCs w:val="24"/>
-                    </w:rPr>
-                    <w:t xml:space="preserve">(dotyczące partnera biznesowego) </w:t>
-                  </w:r>
-                  <w:r>
-                    <w:rPr>
-                      <w:sz w:val="24"/>
-                      <w:szCs w:val="24"/>
-                    </w:rPr>
-                    <w:t>tekstem o długości powyżej 256 znaków.</w:t>
+                    <w:t>Użytkownik uzupełnia pole "Firma" (dotyczące partnera biznesowego) tekstem o długości powyżej 256 znaków.</w:t>
                   </w:r>
                 </w:p>
               </w:tc>
@@ -3505,21 +3114,7 @@
                       <w:sz w:val="24"/>
                       <w:szCs w:val="24"/>
                     </w:rPr>
-                    <w:t>1</w:t>
-                  </w:r>
-                  <w:r>
-                    <w:rPr>
-                      <w:sz w:val="24"/>
-                      <w:szCs w:val="24"/>
-                    </w:rPr>
-                    <w:t>m</w:t>
-                  </w:r>
-                  <w:r>
-                    <w:rPr>
-                      <w:sz w:val="24"/>
-                      <w:szCs w:val="24"/>
-                    </w:rPr>
-                    <w:t>.</w:t>
+                    <w:t>1m.</w:t>
                   </w:r>
                 </w:p>
               </w:tc>
@@ -3575,21 +3170,7 @@
                       <w:sz w:val="24"/>
                       <w:szCs w:val="24"/>
                     </w:rPr>
-                    <w:t>1</w:t>
-                  </w:r>
-                  <w:r>
-                    <w:rPr>
-                      <w:sz w:val="24"/>
-                      <w:szCs w:val="24"/>
-                    </w:rPr>
-                    <w:t>n</w:t>
-                  </w:r>
-                  <w:r>
-                    <w:rPr>
-                      <w:sz w:val="24"/>
-                      <w:szCs w:val="24"/>
-                    </w:rPr>
-                    <w:t>.</w:t>
+                    <w:t>1n.</w:t>
                   </w:r>
                 </w:p>
               </w:tc>
@@ -3609,49 +3190,7 @@
                       <w:sz w:val="24"/>
                       <w:szCs w:val="24"/>
                     </w:rPr>
-                    <w:t>Użytkownik uzupełnia pole "</w:t>
-                  </w:r>
-                  <w:r>
-                    <w:rPr>
-                      <w:sz w:val="24"/>
-                      <w:szCs w:val="24"/>
-                    </w:rPr>
-                    <w:t>Nazwa towaru</w:t>
-                  </w:r>
-                  <w:r>
-                    <w:rPr>
-                      <w:sz w:val="24"/>
-                      <w:szCs w:val="24"/>
-                    </w:rPr>
-                    <w:t xml:space="preserve">" </w:t>
-                  </w:r>
-                  <w:r>
-                    <w:rPr>
-                      <w:sz w:val="24"/>
-                      <w:szCs w:val="24"/>
-                    </w:rPr>
-                    <w:t>t</w:t>
-                  </w:r>
-                  <w:r>
-                    <w:rPr>
-                      <w:sz w:val="24"/>
-                      <w:szCs w:val="24"/>
-                    </w:rPr>
-                    <w:t xml:space="preserve">ekstem o długości powyżej </w:t>
-                  </w:r>
-                  <w:r>
-                    <w:rPr>
-                      <w:sz w:val="24"/>
-                      <w:szCs w:val="24"/>
-                    </w:rPr>
-                    <w:t>512</w:t>
-                  </w:r>
-                  <w:r>
-                    <w:rPr>
-                      <w:sz w:val="24"/>
-                      <w:szCs w:val="24"/>
-                    </w:rPr>
-                    <w:t xml:space="preserve"> znaków.</w:t>
+                    <w:t>Użytkownik uzupełnia pole "Nazwa towaru" tekstem o długości powyżej 512 znaków.</w:t>
                   </w:r>
                 </w:p>
               </w:tc>
@@ -3673,21 +3212,7 @@
                       <w:sz w:val="24"/>
                       <w:szCs w:val="24"/>
                     </w:rPr>
-                    <w:t>1</w:t>
-                  </w:r>
-                  <w:r>
-                    <w:rPr>
-                      <w:sz w:val="24"/>
-                      <w:szCs w:val="24"/>
-                    </w:rPr>
-                    <w:t>o</w:t>
-                  </w:r>
-                  <w:r>
-                    <w:rPr>
-                      <w:sz w:val="24"/>
-                      <w:szCs w:val="24"/>
-                    </w:rPr>
-                    <w:t>.</w:t>
+                    <w:t>1o.</w:t>
                   </w:r>
                 </w:p>
               </w:tc>
@@ -3736,21 +3261,7 @@
                       <w:sz w:val="24"/>
                       <w:szCs w:val="24"/>
                     </w:rPr>
-                    <w:t>1</w:t>
-                  </w:r>
-                  <w:r>
-                    <w:rPr>
-                      <w:sz w:val="24"/>
-                      <w:szCs w:val="24"/>
-                    </w:rPr>
-                    <w:t>p</w:t>
-                  </w:r>
-                  <w:r>
-                    <w:rPr>
-                      <w:sz w:val="24"/>
-                      <w:szCs w:val="24"/>
-                    </w:rPr>
-                    <w:t>.</w:t>
+                    <w:t>1p.</w:t>
                   </w:r>
                 </w:p>
               </w:tc>
@@ -3770,42 +3281,14 @@
                       <w:sz w:val="24"/>
                       <w:szCs w:val="24"/>
                     </w:rPr>
-                    <w:t>Użytkownik uzupełnia pole "</w:t>
-                  </w:r>
-                  <w:r>
-                    <w:rPr>
-                      <w:sz w:val="24"/>
-                      <w:szCs w:val="24"/>
-                    </w:rPr>
-                    <w:t>Ilość</w:t>
-                  </w:r>
-                  <w:r>
-                    <w:rPr>
-                      <w:sz w:val="24"/>
-                      <w:szCs w:val="24"/>
-                    </w:rPr>
-                    <w:t xml:space="preserve">" </w:t>
-                  </w:r>
-                  <w:r>
-                    <w:rPr>
-                      <w:sz w:val="24"/>
-                      <w:szCs w:val="24"/>
-                    </w:rPr>
-                    <w:t xml:space="preserve">liczbą mniejszą od 1 lub </w:t>
-                  </w:r>
-                  <w:r>
-                    <w:rPr>
-                      <w:sz w:val="24"/>
-                      <w:szCs w:val="24"/>
-                    </w:rPr>
-                    <w:t>większą</w:t>
-                  </w:r>
-                  <w:r>
-                    <w:rPr>
-                      <w:sz w:val="24"/>
-                      <w:szCs w:val="24"/>
-                    </w:rPr>
-                    <w:t xml:space="preserve"> bądź równą 100 000</w:t>
+                    <w:t xml:space="preserve">Użytkownik uzupełnia pole "Ilość" liczbą mniejszą od 1 lub </w:t>
+                  </w:r>
+                  <w:r>
+                    <w:rPr>
+                      <w:sz w:val="24"/>
+                      <w:szCs w:val="24"/>
+                    </w:rPr>
+                    <w:t>większą bądź równą 100 000</w:t>
                   </w:r>
                   <w:r>
                     <w:rPr>
@@ -3834,21 +3317,7 @@
                       <w:sz w:val="24"/>
                       <w:szCs w:val="24"/>
                     </w:rPr>
-                    <w:t>1</w:t>
-                  </w:r>
-                  <w:r>
-                    <w:rPr>
-                      <w:sz w:val="24"/>
-                      <w:szCs w:val="24"/>
-                    </w:rPr>
-                    <w:t>r</w:t>
-                  </w:r>
-                  <w:r>
-                    <w:rPr>
-                      <w:sz w:val="24"/>
-                      <w:szCs w:val="24"/>
-                    </w:rPr>
-                    <w:t>.</w:t>
+                    <w:t>1r.</w:t>
                   </w:r>
                 </w:p>
               </w:tc>
@@ -3904,21 +3373,7 @@
                       <w:sz w:val="24"/>
                       <w:szCs w:val="24"/>
                     </w:rPr>
-                    <w:t>1</w:t>
-                  </w:r>
-                  <w:r>
-                    <w:rPr>
-                      <w:sz w:val="24"/>
-                      <w:szCs w:val="24"/>
-                    </w:rPr>
-                    <w:t>s</w:t>
-                  </w:r>
-                  <w:r>
-                    <w:rPr>
-                      <w:sz w:val="24"/>
-                      <w:szCs w:val="24"/>
-                    </w:rPr>
-                    <w:t>.</w:t>
+                    <w:t>1s.</w:t>
                   </w:r>
                 </w:p>
               </w:tc>
@@ -3973,14 +3428,7 @@
                       <w:sz w:val="24"/>
                       <w:szCs w:val="24"/>
                     </w:rPr>
-                    <w:t>większą</w:t>
-                  </w:r>
-                  <w:r>
-                    <w:rPr>
-                      <w:sz w:val="24"/>
-                      <w:szCs w:val="24"/>
-                    </w:rPr>
-                    <w:t xml:space="preserve"> bądź równą 100 000</w:t>
+                    <w:t>większą bądź równą 100 000</w:t>
                   </w:r>
                   <w:r>
                     <w:rPr>
@@ -4009,21 +3457,7 @@
                       <w:sz w:val="24"/>
                       <w:szCs w:val="24"/>
                     </w:rPr>
-                    <w:t>1</w:t>
-                  </w:r>
-                  <w:r>
-                    <w:rPr>
-                      <w:sz w:val="24"/>
-                      <w:szCs w:val="24"/>
-                    </w:rPr>
-                    <w:t>t</w:t>
-                  </w:r>
-                  <w:r>
-                    <w:rPr>
-                      <w:sz w:val="24"/>
-                      <w:szCs w:val="24"/>
-                    </w:rPr>
-                    <w:t>.</w:t>
+                    <w:t>1t.</w:t>
                   </w:r>
                 </w:p>
               </w:tc>
@@ -4050,14 +3484,7 @@
                       <w:sz w:val="24"/>
                       <w:szCs w:val="24"/>
                     </w:rPr>
-                    <w:t>Cena netto</w:t>
-                  </w:r>
-                  <w:r>
-                    <w:rPr>
-                      <w:sz w:val="24"/>
-                      <w:szCs w:val="24"/>
-                    </w:rPr>
-                    <w:t>".</w:t>
+                    <w:t>Cena netto".</w:t>
                   </w:r>
                 </w:p>
               </w:tc>
@@ -4079,21 +3506,7 @@
                       <w:sz w:val="24"/>
                       <w:szCs w:val="24"/>
                     </w:rPr>
-                    <w:t>1</w:t>
-                  </w:r>
-                  <w:r>
-                    <w:rPr>
-                      <w:sz w:val="24"/>
-                      <w:szCs w:val="24"/>
-                    </w:rPr>
-                    <w:t>u</w:t>
-                  </w:r>
-                  <w:r>
-                    <w:rPr>
-                      <w:sz w:val="24"/>
-                      <w:szCs w:val="24"/>
-                    </w:rPr>
-                    <w:t>.</w:t>
+                    <w:t>1u.</w:t>
                   </w:r>
                 </w:p>
               </w:tc>
@@ -4113,49 +3526,7 @@
                       <w:sz w:val="24"/>
                       <w:szCs w:val="24"/>
                     </w:rPr>
-                    <w:t>Użytkownik uzupełnia pole "</w:t>
-                  </w:r>
-                  <w:r>
-                    <w:rPr>
-                      <w:sz w:val="24"/>
-                      <w:szCs w:val="24"/>
-                    </w:rPr>
-                    <w:t>Cena netto</w:t>
-                  </w:r>
-                  <w:r>
-                    <w:rPr>
-                      <w:sz w:val="24"/>
-                      <w:szCs w:val="24"/>
-                    </w:rPr>
-                    <w:t xml:space="preserve">" liczbą mniejszą </w:t>
-                  </w:r>
-                  <w:r>
-                    <w:rPr>
-                      <w:sz w:val="24"/>
-                      <w:szCs w:val="24"/>
-                    </w:rPr>
-                    <w:t>bądź równą 0</w:t>
-                  </w:r>
-                  <w:r>
-                    <w:rPr>
-                      <w:sz w:val="24"/>
-                      <w:szCs w:val="24"/>
-                    </w:rPr>
-                    <w:t xml:space="preserve"> lub większą</w:t>
-                  </w:r>
-                  <w:r>
-                    <w:rPr>
-                      <w:sz w:val="24"/>
-                      <w:szCs w:val="24"/>
-                    </w:rPr>
-                    <w:t xml:space="preserve"> bądź równą 100 000</w:t>
-                  </w:r>
-                  <w:r>
-                    <w:rPr>
-                      <w:sz w:val="24"/>
-                      <w:szCs w:val="24"/>
-                    </w:rPr>
-                    <w:t>.</w:t>
+                    <w:t>Użytkownik uzupełnia pole "Cena netto" liczbą mniejszą bądź równą 0 lub większą bądź równą 100 000.</w:t>
                   </w:r>
                 </w:p>
               </w:tc>
@@ -4177,21 +3548,7 @@
                       <w:sz w:val="24"/>
                       <w:szCs w:val="24"/>
                     </w:rPr>
-                    <w:t>1</w:t>
-                  </w:r>
-                  <w:r>
-                    <w:rPr>
-                      <w:sz w:val="24"/>
-                      <w:szCs w:val="24"/>
-                    </w:rPr>
-                    <w:t>w</w:t>
-                  </w:r>
-                  <w:r>
-                    <w:rPr>
-                      <w:sz w:val="24"/>
-                      <w:szCs w:val="24"/>
-                    </w:rPr>
-                    <w:t>.</w:t>
+                    <w:t>1w.</w:t>
                   </w:r>
                 </w:p>
               </w:tc>
@@ -4218,14 +3575,7 @@
                       <w:sz w:val="24"/>
                       <w:szCs w:val="24"/>
                     </w:rPr>
-                    <w:t>Wartość podatku</w:t>
-                  </w:r>
-                  <w:r>
-                    <w:rPr>
-                      <w:sz w:val="24"/>
-                      <w:szCs w:val="24"/>
-                    </w:rPr>
-                    <w:t>".</w:t>
+                    <w:t>Wartość podatku".</w:t>
                   </w:r>
                 </w:p>
               </w:tc>
@@ -4247,21 +3597,7 @@
                       <w:sz w:val="24"/>
                       <w:szCs w:val="24"/>
                     </w:rPr>
-                    <w:t>1</w:t>
-                  </w:r>
-                  <w:r>
-                    <w:rPr>
-                      <w:sz w:val="24"/>
-                      <w:szCs w:val="24"/>
-                    </w:rPr>
-                    <w:t>y</w:t>
-                  </w:r>
-                  <w:r>
-                    <w:rPr>
-                      <w:sz w:val="24"/>
-                      <w:szCs w:val="24"/>
-                    </w:rPr>
-                    <w:t>.</w:t>
+                    <w:t>1y.</w:t>
                   </w:r>
                 </w:p>
               </w:tc>
@@ -4281,49 +3617,7 @@
                       <w:sz w:val="24"/>
                       <w:szCs w:val="24"/>
                     </w:rPr>
-                    <w:t>Użytkownik uzupełnia pole "</w:t>
-                  </w:r>
-                  <w:r>
-                    <w:rPr>
-                      <w:sz w:val="24"/>
-                      <w:szCs w:val="24"/>
-                    </w:rPr>
-                    <w:t>Wartość podatku</w:t>
-                  </w:r>
-                  <w:r>
-                    <w:rPr>
-                      <w:sz w:val="24"/>
-                      <w:szCs w:val="24"/>
-                    </w:rPr>
-                    <w:t xml:space="preserve">" liczbą mniejszą </w:t>
-                  </w:r>
-                  <w:r>
-                    <w:rPr>
-                      <w:sz w:val="24"/>
-                      <w:szCs w:val="24"/>
-                    </w:rPr>
-                    <w:t>niż</w:t>
-                  </w:r>
-                  <w:r>
-                    <w:rPr>
-                      <w:sz w:val="24"/>
-                      <w:szCs w:val="24"/>
-                    </w:rPr>
-                    <w:t xml:space="preserve"> 0 lub większą niż </w:t>
-                  </w:r>
-                  <w:r>
-                    <w:rPr>
-                      <w:sz w:val="24"/>
-                      <w:szCs w:val="24"/>
-                    </w:rPr>
-                    <w:t>100</w:t>
-                  </w:r>
-                  <w:r>
-                    <w:rPr>
-                      <w:sz w:val="24"/>
-                      <w:szCs w:val="24"/>
-                    </w:rPr>
-                    <w:t>.</w:t>
+                    <w:t>Użytkownik uzupełnia pole "Wartość podatku" liczbą mniejszą niż 0 lub większą niż 100.</w:t>
                   </w:r>
                 </w:p>
               </w:tc>
@@ -4341,7 +3635,6 @@
         </w:tc>
       </w:tr>
     </w:tbl>
-    <w:p/>
     <w:p>
       <w:pPr>
         <w:rPr>
@@ -4378,7 +3671,6 @@
                 <w:sz w:val="24"/>
                 <w:szCs w:val="24"/>
               </w:rPr>
-              <w:lastRenderedPageBreak/>
               <w:t>ID</w:t>
             </w:r>
           </w:p>
@@ -4508,13 +3800,17 @@
                 <w:szCs w:val="24"/>
               </w:rPr>
             </w:pPr>
-            <w:r>
-              <w:rPr>
-                <w:sz w:val="24"/>
-                <w:szCs w:val="24"/>
-              </w:rPr>
-              <w:t>Test wylistowania wszystkich faktur użytkownika w Systemie Zarządzania Fakturami.</w:t>
-            </w:r>
+            <w:bookmarkStart w:id="6" w:name="OLE_LINK8"/>
+            <w:bookmarkStart w:id="7" w:name="OLE_LINK9"/>
+            <w:r>
+              <w:rPr>
+                <w:sz w:val="24"/>
+                <w:szCs w:val="24"/>
+              </w:rPr>
+              <w:t>Test wylistowania faktur użytkownika w Systemie Zarządzania Fakturami.</w:t>
+            </w:r>
+            <w:bookmarkEnd w:id="6"/>
+            <w:bookmarkEnd w:id="7"/>
           </w:p>
         </w:tc>
       </w:tr>
@@ -4560,7 +3856,21 @@
                 <w:sz w:val="24"/>
                 <w:szCs w:val="24"/>
               </w:rPr>
-              <w:t>Sprawdzenie, czy faktury zostały wylistowane.</w:t>
+              <w:t>Sprawdzenie, czy faktur</w:t>
+            </w:r>
+            <w:r>
+              <w:rPr>
+                <w:sz w:val="24"/>
+                <w:szCs w:val="24"/>
+              </w:rPr>
+              <w:t>a</w:t>
+            </w:r>
+            <w:r>
+              <w:rPr>
+                <w:sz w:val="24"/>
+                <w:szCs w:val="24"/>
+              </w:rPr>
+              <w:t xml:space="preserve"> zostały wylistowane.</w:t>
             </w:r>
           </w:p>
         </w:tc>
@@ -4609,7 +3919,7 @@
                 <w:sz w:val="24"/>
                 <w:szCs w:val="24"/>
               </w:rPr>
-              <w:t>Wyświetl faktury</w:t>
+              <w:t>Faktury</w:t>
             </w:r>
             <w:r>
               <w:rPr>
@@ -4690,9 +4000,539 @@
                 <w:sz w:val="24"/>
                 <w:szCs w:val="24"/>
               </w:rPr>
-              <w:t>Użytkownik znajduje się na stronie głównej.</w:t>
-            </w:r>
-          </w:p>
+              <w:t>Użytkownik dodał testową fakturę, która zostanie wyszukana.</w:t>
+            </w:r>
+          </w:p>
+        </w:tc>
+      </w:tr>
+      <w:tr>
+        <w:tc>
+          <w:tcPr>
+            <w:tcW w:w="3070" w:type="dxa"/>
+          </w:tcPr>
+          <w:p>
+            <w:pPr>
+              <w:rPr>
+                <w:sz w:val="24"/>
+                <w:szCs w:val="24"/>
+              </w:rPr>
+            </w:pPr>
+            <w:r>
+              <w:rPr>
+                <w:sz w:val="24"/>
+                <w:szCs w:val="24"/>
+              </w:rPr>
+              <w:t>Oczekiwane rezultaty</w:t>
+            </w:r>
+          </w:p>
+        </w:tc>
+        <w:tc>
+          <w:tcPr>
+            <w:tcW w:w="6677" w:type="dxa"/>
+          </w:tcPr>
+          <w:p>
+            <w:pPr>
+              <w:pStyle w:val="Akapitzlist"/>
+              <w:numPr>
+                <w:ilvl w:val="0"/>
+                <w:numId w:val="3"/>
+              </w:numPr>
+              <w:rPr>
+                <w:sz w:val="24"/>
+                <w:szCs w:val="24"/>
+              </w:rPr>
+            </w:pPr>
+            <w:r>
+              <w:rPr>
+                <w:sz w:val="24"/>
+                <w:szCs w:val="24"/>
+              </w:rPr>
+              <w:t>Testowa faktura została wylistowana.</w:t>
+            </w:r>
+          </w:p>
+        </w:tc>
+      </w:tr>
+      <w:tr>
+        <w:tc>
+          <w:tcPr>
+            <w:tcW w:w="3070" w:type="dxa"/>
+          </w:tcPr>
+          <w:p>
+            <w:pPr>
+              <w:rPr>
+                <w:sz w:val="24"/>
+                <w:szCs w:val="24"/>
+              </w:rPr>
+            </w:pPr>
+            <w:r>
+              <w:rPr>
+                <w:sz w:val="24"/>
+                <w:szCs w:val="24"/>
+              </w:rPr>
+              <w:t>Scenariusz</w:t>
+            </w:r>
+          </w:p>
+        </w:tc>
+        <w:tc>
+          <w:tcPr>
+            <w:tcW w:w="6677" w:type="dxa"/>
+          </w:tcPr>
+          <w:p>
+            <w:pPr>
+              <w:pStyle w:val="Akapitzlist"/>
+              <w:numPr>
+                <w:ilvl w:val="0"/>
+                <w:numId w:val="10"/>
+              </w:numPr>
+              <w:rPr>
+                <w:sz w:val="24"/>
+                <w:szCs w:val="24"/>
+              </w:rPr>
+            </w:pPr>
+            <w:r>
+              <w:rPr>
+                <w:sz w:val="24"/>
+                <w:szCs w:val="24"/>
+              </w:rPr>
+              <w:t>Użytkownik naciska przycisk "</w:t>
+            </w:r>
+            <w:r>
+              <w:rPr>
+                <w:sz w:val="24"/>
+                <w:szCs w:val="24"/>
+              </w:rPr>
+              <w:t>Faktury</w:t>
+            </w:r>
+            <w:r>
+              <w:rPr>
+                <w:sz w:val="24"/>
+                <w:szCs w:val="24"/>
+              </w:rPr>
+              <w:t>".</w:t>
+            </w:r>
+          </w:p>
+          <w:p>
+            <w:pPr>
+              <w:pStyle w:val="Akapitzlist"/>
+              <w:numPr>
+                <w:ilvl w:val="0"/>
+                <w:numId w:val="10"/>
+              </w:numPr>
+              <w:rPr>
+                <w:sz w:val="24"/>
+                <w:szCs w:val="24"/>
+              </w:rPr>
+            </w:pPr>
+            <w:r>
+              <w:rPr>
+                <w:sz w:val="24"/>
+                <w:szCs w:val="24"/>
+              </w:rPr>
+              <w:t>Użytkownik wpisuje dane dodanej faktury.</w:t>
+            </w:r>
+          </w:p>
+          <w:p>
+            <w:pPr>
+              <w:pStyle w:val="Akapitzlist"/>
+              <w:numPr>
+                <w:ilvl w:val="0"/>
+                <w:numId w:val="10"/>
+              </w:numPr>
+              <w:rPr>
+                <w:sz w:val="24"/>
+                <w:szCs w:val="24"/>
+              </w:rPr>
+            </w:pPr>
+            <w:r>
+              <w:rPr>
+                <w:sz w:val="24"/>
+                <w:szCs w:val="24"/>
+              </w:rPr>
+              <w:t>Użytkownik sprawdza, czy faktura została wylistowana.</w:t>
+            </w:r>
+          </w:p>
+        </w:tc>
+      </w:tr>
+    </w:tbl>
+    <w:p/>
+    <w:tbl>
+      <w:tblPr>
+        <w:tblStyle w:val="Tabela-Siatka"/>
+        <w:tblW w:w="9747" w:type="dxa"/>
+        <w:tblLook w:val="04A0"/>
+      </w:tblPr>
+      <w:tblGrid>
+        <w:gridCol w:w="3070"/>
+        <w:gridCol w:w="6677"/>
+      </w:tblGrid>
+      <w:tr>
+        <w:tc>
+          <w:tcPr>
+            <w:tcW w:w="3070" w:type="dxa"/>
+          </w:tcPr>
+          <w:p>
+            <w:pPr>
+              <w:rPr>
+                <w:b/>
+                <w:sz w:val="24"/>
+                <w:szCs w:val="24"/>
+              </w:rPr>
+            </w:pPr>
+            <w:r>
+              <w:rPr>
+                <w:b/>
+                <w:sz w:val="24"/>
+                <w:szCs w:val="24"/>
+              </w:rPr>
+              <w:t>ID</w:t>
+            </w:r>
+          </w:p>
+        </w:tc>
+        <w:tc>
+          <w:tcPr>
+            <w:tcW w:w="6677" w:type="dxa"/>
+          </w:tcPr>
+          <w:p>
+            <w:pPr>
+              <w:rPr>
+                <w:b/>
+                <w:sz w:val="24"/>
+                <w:szCs w:val="24"/>
+              </w:rPr>
+            </w:pPr>
+            <w:r>
+              <w:rPr>
+                <w:b/>
+                <w:sz w:val="24"/>
+                <w:szCs w:val="24"/>
+              </w:rPr>
+              <w:t>TC_USER_</w:t>
+            </w:r>
+            <w:r>
+              <w:rPr>
+                <w:b/>
+                <w:sz w:val="24"/>
+                <w:szCs w:val="24"/>
+              </w:rPr>
+              <w:t>INVOICES</w:t>
+            </w:r>
+            <w:r>
+              <w:rPr>
+                <w:b/>
+                <w:sz w:val="24"/>
+                <w:szCs w:val="24"/>
+              </w:rPr>
+              <w:t>_00</w:t>
+            </w:r>
+            <w:r>
+              <w:rPr>
+                <w:b/>
+                <w:sz w:val="24"/>
+                <w:szCs w:val="24"/>
+              </w:rPr>
+              <w:t>6</w:t>
+            </w:r>
+          </w:p>
+        </w:tc>
+      </w:tr>
+      <w:tr>
+        <w:tc>
+          <w:tcPr>
+            <w:tcW w:w="3070" w:type="dxa"/>
+          </w:tcPr>
+          <w:p>
+            <w:pPr>
+              <w:rPr>
+                <w:b/>
+                <w:sz w:val="24"/>
+                <w:szCs w:val="24"/>
+              </w:rPr>
+            </w:pPr>
+            <w:r>
+              <w:rPr>
+                <w:b/>
+                <w:sz w:val="24"/>
+                <w:szCs w:val="24"/>
+              </w:rPr>
+              <w:t>Nazwa</w:t>
+            </w:r>
+          </w:p>
+        </w:tc>
+        <w:tc>
+          <w:tcPr>
+            <w:tcW w:w="6677" w:type="dxa"/>
+          </w:tcPr>
+          <w:p>
+            <w:pPr>
+              <w:rPr>
+                <w:b/>
+                <w:sz w:val="24"/>
+                <w:szCs w:val="24"/>
+              </w:rPr>
+            </w:pPr>
+            <w:r>
+              <w:rPr>
+                <w:b/>
+                <w:sz w:val="24"/>
+                <w:szCs w:val="24"/>
+              </w:rPr>
+              <w:t>Wyświetlenie faktury</w:t>
+            </w:r>
+          </w:p>
+        </w:tc>
+      </w:tr>
+      <w:tr>
+        <w:tc>
+          <w:tcPr>
+            <w:tcW w:w="3070" w:type="dxa"/>
+          </w:tcPr>
+          <w:p>
+            <w:pPr>
+              <w:rPr>
+                <w:sz w:val="24"/>
+                <w:szCs w:val="24"/>
+              </w:rPr>
+            </w:pPr>
+            <w:r>
+              <w:rPr>
+                <w:sz w:val="24"/>
+                <w:szCs w:val="24"/>
+              </w:rPr>
+              <w:t>Opis testu</w:t>
+            </w:r>
+          </w:p>
+        </w:tc>
+        <w:tc>
+          <w:tcPr>
+            <w:tcW w:w="6677" w:type="dxa"/>
+          </w:tcPr>
+          <w:p>
+            <w:pPr>
+              <w:rPr>
+                <w:sz w:val="24"/>
+                <w:szCs w:val="24"/>
+              </w:rPr>
+            </w:pPr>
+            <w:bookmarkStart w:id="8" w:name="OLE_LINK16"/>
+            <w:bookmarkStart w:id="9" w:name="OLE_LINK17"/>
+            <w:r>
+              <w:rPr>
+                <w:sz w:val="24"/>
+                <w:szCs w:val="24"/>
+              </w:rPr>
+              <w:t>Test wyświetlania zaznaczon</w:t>
+            </w:r>
+            <w:r>
+              <w:rPr>
+                <w:sz w:val="24"/>
+                <w:szCs w:val="24"/>
+              </w:rPr>
+              <w:t>ej</w:t>
+            </w:r>
+            <w:r>
+              <w:rPr>
+                <w:sz w:val="24"/>
+                <w:szCs w:val="24"/>
+              </w:rPr>
+              <w:t xml:space="preserve"> faktur</w:t>
+            </w:r>
+            <w:r>
+              <w:rPr>
+                <w:sz w:val="24"/>
+                <w:szCs w:val="24"/>
+              </w:rPr>
+              <w:t>y</w:t>
+            </w:r>
+            <w:r>
+              <w:rPr>
+                <w:sz w:val="24"/>
+                <w:szCs w:val="24"/>
+              </w:rPr>
+              <w:t>.</w:t>
+            </w:r>
+            <w:bookmarkEnd w:id="8"/>
+            <w:bookmarkEnd w:id="9"/>
+          </w:p>
+        </w:tc>
+      </w:tr>
+      <w:tr>
+        <w:tc>
+          <w:tcPr>
+            <w:tcW w:w="3070" w:type="dxa"/>
+          </w:tcPr>
+          <w:p>
+            <w:pPr>
+              <w:rPr>
+                <w:sz w:val="24"/>
+                <w:szCs w:val="24"/>
+              </w:rPr>
+            </w:pPr>
+            <w:r>
+              <w:rPr>
+                <w:sz w:val="24"/>
+                <w:szCs w:val="24"/>
+              </w:rPr>
+              <w:t>Cel testu</w:t>
+            </w:r>
+          </w:p>
+        </w:tc>
+        <w:tc>
+          <w:tcPr>
+            <w:tcW w:w="6677" w:type="dxa"/>
+          </w:tcPr>
+          <w:p>
+            <w:pPr>
+              <w:pStyle w:val="Akapitzlist"/>
+              <w:numPr>
+                <w:ilvl w:val="0"/>
+                <w:numId w:val="1"/>
+              </w:numPr>
+              <w:rPr>
+                <w:sz w:val="24"/>
+                <w:szCs w:val="24"/>
+              </w:rPr>
+            </w:pPr>
+            <w:r>
+              <w:rPr>
+                <w:sz w:val="24"/>
+                <w:szCs w:val="24"/>
+              </w:rPr>
+              <w:t>Sprawdzenie, czy faktur</w:t>
+            </w:r>
+            <w:r>
+              <w:rPr>
+                <w:sz w:val="24"/>
+                <w:szCs w:val="24"/>
+              </w:rPr>
+              <w:t>a</w:t>
+            </w:r>
+            <w:r>
+              <w:rPr>
+                <w:sz w:val="24"/>
+                <w:szCs w:val="24"/>
+              </w:rPr>
+              <w:t xml:space="preserve"> został</w:t>
+            </w:r>
+            <w:r>
+              <w:rPr>
+                <w:sz w:val="24"/>
+                <w:szCs w:val="24"/>
+              </w:rPr>
+              <w:t>a</w:t>
+            </w:r>
+            <w:r>
+              <w:rPr>
+                <w:sz w:val="24"/>
+                <w:szCs w:val="24"/>
+              </w:rPr>
+              <w:t xml:space="preserve"> </w:t>
+            </w:r>
+            <w:r>
+              <w:rPr>
+                <w:sz w:val="24"/>
+                <w:szCs w:val="24"/>
+              </w:rPr>
+              <w:t>poprawnie wyświetlona, tzn. czy zawiera wszystkie pola</w:t>
+            </w:r>
+            <w:r>
+              <w:rPr>
+                <w:sz w:val="24"/>
+                <w:szCs w:val="24"/>
+              </w:rPr>
+              <w:t>.</w:t>
+            </w:r>
+          </w:p>
+        </w:tc>
+      </w:tr>
+      <w:tr>
+        <w:tc>
+          <w:tcPr>
+            <w:tcW w:w="3070" w:type="dxa"/>
+          </w:tcPr>
+          <w:p>
+            <w:pPr>
+              <w:rPr>
+                <w:sz w:val="24"/>
+                <w:szCs w:val="24"/>
+              </w:rPr>
+            </w:pPr>
+            <w:r>
+              <w:rPr>
+                <w:sz w:val="24"/>
+                <w:szCs w:val="24"/>
+              </w:rPr>
+              <w:lastRenderedPageBreak/>
+              <w:t>Sposób dostępu</w:t>
+            </w:r>
+          </w:p>
+        </w:tc>
+        <w:tc>
+          <w:tcPr>
+            <w:tcW w:w="6677" w:type="dxa"/>
+          </w:tcPr>
+          <w:p>
+            <w:pPr>
+              <w:rPr>
+                <w:sz w:val="24"/>
+                <w:szCs w:val="24"/>
+              </w:rPr>
+            </w:pPr>
+            <w:r>
+              <w:rPr>
+                <w:sz w:val="24"/>
+                <w:szCs w:val="24"/>
+              </w:rPr>
+              <w:t xml:space="preserve">Użytkownik </w:t>
+            </w:r>
+            <w:r>
+              <w:rPr>
+                <w:sz w:val="24"/>
+                <w:szCs w:val="24"/>
+              </w:rPr>
+              <w:t>zaznacza wylistowaną fakturę i naciska przycisk "</w:t>
+            </w:r>
+            <w:r>
+              <w:rPr>
+                <w:sz w:val="24"/>
+                <w:szCs w:val="24"/>
+              </w:rPr>
+              <w:t>Faktury</w:t>
+            </w:r>
+            <w:r>
+              <w:rPr>
+                <w:sz w:val="24"/>
+                <w:szCs w:val="24"/>
+              </w:rPr>
+              <w:t>"</w:t>
+            </w:r>
+          </w:p>
+        </w:tc>
+      </w:tr>
+      <w:tr>
+        <w:tc>
+          <w:tcPr>
+            <w:tcW w:w="3070" w:type="dxa"/>
+          </w:tcPr>
+          <w:p>
+            <w:pPr>
+              <w:rPr>
+                <w:sz w:val="24"/>
+                <w:szCs w:val="24"/>
+              </w:rPr>
+            </w:pPr>
+            <w:r>
+              <w:rPr>
+                <w:sz w:val="24"/>
+                <w:szCs w:val="24"/>
+              </w:rPr>
+              <w:t>Warunki wstępne</w:t>
+            </w:r>
+          </w:p>
+        </w:tc>
+        <w:tc>
+          <w:tcPr>
+            <w:tcW w:w="6677" w:type="dxa"/>
+          </w:tcPr>
           <w:p>
             <w:pPr>
               <w:pStyle w:val="Akapitzlist"/>
@@ -4710,42 +4550,41 @@
                 <w:sz w:val="24"/>
                 <w:szCs w:val="24"/>
               </w:rPr>
-              <w:t>Użytkownik dodał testow</w:t>
-            </w:r>
-            <w:r>
-              <w:rPr>
-                <w:sz w:val="24"/>
-                <w:szCs w:val="24"/>
-              </w:rPr>
-              <w:t>ą fakturę</w:t>
-            </w:r>
-            <w:r>
-              <w:rPr>
-                <w:sz w:val="24"/>
-                <w:szCs w:val="24"/>
-              </w:rPr>
-              <w:t>, któr</w:t>
-            </w:r>
-            <w:r>
-              <w:rPr>
-                <w:sz w:val="24"/>
-                <w:szCs w:val="24"/>
-              </w:rPr>
-              <w:t>a</w:t>
-            </w:r>
-            <w:r>
-              <w:rPr>
-                <w:sz w:val="24"/>
-                <w:szCs w:val="24"/>
-              </w:rPr>
-              <w:t xml:space="preserve"> </w:t>
-            </w:r>
-            <w:r>
-              <w:rPr>
-                <w:sz w:val="24"/>
-                <w:szCs w:val="24"/>
-              </w:rPr>
-              <w:t>zostanie wyszukana.</w:t>
+              <w:t>Użytkownik jest zalogowany</w:t>
+            </w:r>
+          </w:p>
+          <w:p>
+            <w:pPr>
+              <w:pStyle w:val="Akapitzlist"/>
+              <w:numPr>
+                <w:ilvl w:val="0"/>
+                <w:numId w:val="2"/>
+              </w:numPr>
+              <w:rPr>
+                <w:sz w:val="24"/>
+                <w:szCs w:val="24"/>
+              </w:rPr>
+            </w:pPr>
+            <w:r>
+              <w:rPr>
+                <w:sz w:val="24"/>
+                <w:szCs w:val="24"/>
+              </w:rPr>
+              <w:t xml:space="preserve">Użytkownik dodał testową fakturę, która zostanie </w:t>
+            </w:r>
+            <w:r>
+              <w:rPr>
+                <w:sz w:val="24"/>
+                <w:szCs w:val="24"/>
+              </w:rPr>
+              <w:t>wyświetlona</w:t>
+            </w:r>
+            <w:r>
+              <w:rPr>
+                <w:sz w:val="24"/>
+                <w:szCs w:val="24"/>
+              </w:rPr>
+              <w:t>.</w:t>
             </w:r>
           </w:p>
         </w:tc>
@@ -4792,7 +4631,21 @@
                 <w:sz w:val="24"/>
                 <w:szCs w:val="24"/>
               </w:rPr>
-              <w:t>Testowa faktura została wylistowana.</w:t>
+              <w:t xml:space="preserve">Testowa faktura została </w:t>
+            </w:r>
+            <w:r>
+              <w:rPr>
+                <w:sz w:val="24"/>
+                <w:szCs w:val="24"/>
+              </w:rPr>
+              <w:t>wyświetlona</w:t>
+            </w:r>
+            <w:r>
+              <w:rPr>
+                <w:sz w:val="24"/>
+                <w:szCs w:val="24"/>
+              </w:rPr>
+              <w:t>.</w:t>
             </w:r>
           </w:p>
         </w:tc>
@@ -4827,7 +4680,7 @@
               <w:pStyle w:val="Akapitzlist"/>
               <w:numPr>
                 <w:ilvl w:val="0"/>
-                <w:numId w:val="10"/>
+                <w:numId w:val="11"/>
               </w:numPr>
               <w:rPr>
                 <w:sz w:val="24"/>
@@ -4839,7 +4692,21 @@
                 <w:sz w:val="24"/>
                 <w:szCs w:val="24"/>
               </w:rPr>
-              <w:t>Użytkownik naciska przycisk "Wyświetl faktury".</w:t>
+              <w:t xml:space="preserve">Użytkownik naciska przycisk "Wyświetl </w:t>
+            </w:r>
+            <w:r>
+              <w:rPr>
+                <w:sz w:val="24"/>
+                <w:szCs w:val="24"/>
+              </w:rPr>
+              <w:t>fakturę</w:t>
+            </w:r>
+            <w:r>
+              <w:rPr>
+                <w:sz w:val="24"/>
+                <w:szCs w:val="24"/>
+              </w:rPr>
+              <w:t>".</w:t>
             </w:r>
           </w:p>
           <w:p>
@@ -4847,7 +4714,7 @@
               <w:pStyle w:val="Akapitzlist"/>
               <w:numPr>
                 <w:ilvl w:val="0"/>
-                <w:numId w:val="10"/>
+                <w:numId w:val="11"/>
               </w:numPr>
               <w:rPr>
                 <w:sz w:val="24"/>
@@ -4859,26 +4726,46 @@
                 <w:sz w:val="24"/>
                 <w:szCs w:val="24"/>
               </w:rPr>
-              <w:t xml:space="preserve">Użytkownik </w:t>
-            </w:r>
-            <w:r>
-              <w:rPr>
-                <w:sz w:val="24"/>
-                <w:szCs w:val="24"/>
-              </w:rPr>
-              <w:t>sprawdza, czy faktura została wylistowana.</w:t>
+              <w:t xml:space="preserve">Użytkownik sprawdza, czy </w:t>
+            </w:r>
+            <w:r>
+              <w:rPr>
+                <w:sz w:val="24"/>
+                <w:szCs w:val="24"/>
+              </w:rPr>
+              <w:t>wyświetlona faktura zawiera wszystkie pola: tytuł, numer faktury, datę stworzenia, partnerów biznesowych - kupujących/sprzedawców, listę towarów, sumę netto, sumę brutto, wartość zniżki, cenę ogółem</w:t>
+            </w:r>
+            <w:r>
+              <w:rPr>
+                <w:sz w:val="24"/>
+                <w:szCs w:val="24"/>
+              </w:rPr>
+              <w:t>.</w:t>
+            </w:r>
+          </w:p>
+          <w:p>
+            <w:pPr>
+              <w:pStyle w:val="Akapitzlist"/>
+              <w:numPr>
+                <w:ilvl w:val="0"/>
+                <w:numId w:val="11"/>
+              </w:numPr>
+              <w:rPr>
+                <w:sz w:val="24"/>
+                <w:szCs w:val="24"/>
+              </w:rPr>
+            </w:pPr>
+            <w:r>
+              <w:rPr>
+                <w:sz w:val="24"/>
+                <w:szCs w:val="24"/>
+              </w:rPr>
+              <w:t xml:space="preserve">Użytkownik sprawdza, czy wyświetlona faktura zawiera poprawne dane. </w:t>
             </w:r>
           </w:p>
         </w:tc>
       </w:tr>
     </w:tbl>
-    <w:p>
-      <w:pPr>
-        <w:rPr>
-          <w:b/>
-        </w:rPr>
-      </w:pPr>
-    </w:p>
     <w:p>
       <w:pPr>
         <w:rPr>
@@ -4961,7 +4848,7 @@
                 <w:sz w:val="24"/>
                 <w:szCs w:val="24"/>
               </w:rPr>
-              <w:t>6</w:t>
+              <w:t>7</w:t>
             </w:r>
           </w:p>
         </w:tc>
@@ -5007,7 +4894,7 @@
                 <w:sz w:val="24"/>
                 <w:szCs w:val="24"/>
               </w:rPr>
-              <w:t>Wyświetlenie faktury</w:t>
+              <w:t>Zmiana statusu faktury</w:t>
             </w:r>
           </w:p>
         </w:tc>
@@ -5049,7 +4936,7 @@
                 <w:sz w:val="24"/>
                 <w:szCs w:val="24"/>
               </w:rPr>
-              <w:t>Test wyświetlania zaznaczonych faktur.</w:t>
+              <w:t>Test zmiany statusu faktury przez użytkownika w Systemie Zarządzania Fakturami.</w:t>
             </w:r>
           </w:p>
         </w:tc>
@@ -5096,49 +4983,27 @@
                 <w:sz w:val="24"/>
                 <w:szCs w:val="24"/>
               </w:rPr>
-              <w:t>Sprawdzenie, czy faktur</w:t>
-            </w:r>
-            <w:r>
-              <w:rPr>
-                <w:sz w:val="24"/>
-                <w:szCs w:val="24"/>
-              </w:rPr>
-              <w:t>a</w:t>
-            </w:r>
-            <w:r>
-              <w:rPr>
-                <w:sz w:val="24"/>
-                <w:szCs w:val="24"/>
-              </w:rPr>
-              <w:t xml:space="preserve"> został</w:t>
-            </w:r>
-            <w:r>
-              <w:rPr>
-                <w:sz w:val="24"/>
-                <w:szCs w:val="24"/>
-              </w:rPr>
-              <w:t>a</w:t>
-            </w:r>
-            <w:r>
-              <w:rPr>
-                <w:sz w:val="24"/>
-                <w:szCs w:val="24"/>
-              </w:rPr>
-              <w:t xml:space="preserve"> </w:t>
-            </w:r>
-            <w:r>
-              <w:rPr>
-                <w:sz w:val="24"/>
-                <w:szCs w:val="24"/>
-              </w:rPr>
-              <w:t>poprawnie wyświetlona, tzn. czy zawiera wszystkie pola</w:t>
-            </w:r>
-            <w:r>
-              <w:rPr>
-                <w:sz w:val="24"/>
-                <w:szCs w:val="24"/>
-              </w:rPr>
-              <w:t>.</w:t>
+              <w:t>Sprawdzenie, czy istnieje opcja zmiany statusu faktury</w:t>
+            </w:r>
+          </w:p>
+          <w:p>
+            <w:pPr>
+              <w:pStyle w:val="Akapitzlist"/>
+              <w:numPr>
+                <w:ilvl w:val="0"/>
+                <w:numId w:val="1"/>
+              </w:numPr>
+              <w:rPr>
+                <w:sz w:val="24"/>
+                <w:szCs w:val="24"/>
+              </w:rPr>
+            </w:pPr>
+            <w:r>
+              <w:rPr>
+                <w:sz w:val="24"/>
+                <w:szCs w:val="24"/>
+              </w:rPr>
+              <w:t>Sprawdzenie, czy status został zmieniony</w:t>
             </w:r>
           </w:p>
         </w:tc>
@@ -5187,7 +5052,21 @@
                 <w:sz w:val="24"/>
                 <w:szCs w:val="24"/>
               </w:rPr>
-              <w:t>zaznacza wylistowaną fakturę i naciska przycisk "Wyświetl"</w:t>
+              <w:t>zaznacza wylistowaną fakturę i naciska przycisk "Zmień status</w:t>
+            </w:r>
+            <w:r>
+              <w:rPr>
+                <w:sz w:val="24"/>
+                <w:szCs w:val="24"/>
+              </w:rPr>
+              <w:t xml:space="preserve"> na opłaconą</w:t>
+            </w:r>
+            <w:r>
+              <w:rPr>
+                <w:sz w:val="24"/>
+                <w:szCs w:val="24"/>
+              </w:rPr>
+              <w:t>"</w:t>
             </w:r>
           </w:p>
         </w:tc>
@@ -5254,21 +5133,7 @@
                 <w:sz w:val="24"/>
                 <w:szCs w:val="24"/>
               </w:rPr>
-              <w:t xml:space="preserve">Użytkownik dodał testową fakturę, która zostanie </w:t>
-            </w:r>
-            <w:r>
-              <w:rPr>
-                <w:sz w:val="24"/>
-                <w:szCs w:val="24"/>
-              </w:rPr>
-              <w:t>wyświetlona</w:t>
-            </w:r>
-            <w:r>
-              <w:rPr>
-                <w:sz w:val="24"/>
-                <w:szCs w:val="24"/>
-              </w:rPr>
-              <w:t>.</w:t>
+              <w:t>Użytkownik dodał testową fakturę, której zostanie zmieniony status.</w:t>
             </w:r>
           </w:p>
           <w:p>
@@ -5295,14 +5160,7 @@
                 <w:sz w:val="24"/>
                 <w:szCs w:val="24"/>
               </w:rPr>
-              <w:t>wylistował wszystkie faktury i zaznaczył testową fakturę</w:t>
-            </w:r>
-            <w:r>
-              <w:rPr>
-                <w:sz w:val="24"/>
-                <w:szCs w:val="24"/>
-              </w:rPr>
-              <w:t>.</w:t>
+              <w:t>wyświetlił szczegóły dodanej faktury.</w:t>
             </w:r>
           </w:p>
         </w:tc>
@@ -5349,675 +5207,7 @@
                 <w:sz w:val="24"/>
                 <w:szCs w:val="24"/>
               </w:rPr>
-              <w:t xml:space="preserve">Testowa faktura została </w:t>
-            </w:r>
-            <w:r>
-              <w:rPr>
-                <w:sz w:val="24"/>
-                <w:szCs w:val="24"/>
-              </w:rPr>
-              <w:t>wyświetlona</w:t>
-            </w:r>
-            <w:r>
-              <w:rPr>
-                <w:sz w:val="24"/>
-                <w:szCs w:val="24"/>
-              </w:rPr>
-              <w:t>.</w:t>
-            </w:r>
-          </w:p>
-        </w:tc>
-      </w:tr>
-      <w:tr>
-        <w:tc>
-          <w:tcPr>
-            <w:tcW w:w="3070" w:type="dxa"/>
-          </w:tcPr>
-          <w:p>
-            <w:pPr>
-              <w:rPr>
-                <w:sz w:val="24"/>
-                <w:szCs w:val="24"/>
-              </w:rPr>
-            </w:pPr>
-            <w:r>
-              <w:rPr>
-                <w:sz w:val="24"/>
-                <w:szCs w:val="24"/>
-              </w:rPr>
-              <w:t>Scenariusz</w:t>
-            </w:r>
-          </w:p>
-        </w:tc>
-        <w:tc>
-          <w:tcPr>
-            <w:tcW w:w="6677" w:type="dxa"/>
-          </w:tcPr>
-          <w:p>
-            <w:pPr>
-              <w:pStyle w:val="Akapitzlist"/>
-              <w:numPr>
-                <w:ilvl w:val="0"/>
-                <w:numId w:val="11"/>
-              </w:numPr>
-              <w:rPr>
-                <w:sz w:val="24"/>
-                <w:szCs w:val="24"/>
-              </w:rPr>
-            </w:pPr>
-            <w:r>
-              <w:rPr>
-                <w:sz w:val="24"/>
-                <w:szCs w:val="24"/>
-              </w:rPr>
-              <w:t xml:space="preserve">Użytkownik naciska przycisk "Wyświetl </w:t>
-            </w:r>
-            <w:r>
-              <w:rPr>
-                <w:sz w:val="24"/>
-                <w:szCs w:val="24"/>
-              </w:rPr>
-              <w:t>fakturę</w:t>
-            </w:r>
-            <w:r>
-              <w:rPr>
-                <w:sz w:val="24"/>
-                <w:szCs w:val="24"/>
-              </w:rPr>
-              <w:t>".</w:t>
-            </w:r>
-          </w:p>
-          <w:p>
-            <w:pPr>
-              <w:pStyle w:val="Akapitzlist"/>
-              <w:numPr>
-                <w:ilvl w:val="0"/>
-                <w:numId w:val="11"/>
-              </w:numPr>
-              <w:rPr>
-                <w:sz w:val="24"/>
-                <w:szCs w:val="24"/>
-              </w:rPr>
-            </w:pPr>
-            <w:r>
-              <w:rPr>
-                <w:sz w:val="24"/>
-                <w:szCs w:val="24"/>
-              </w:rPr>
-              <w:t xml:space="preserve">Użytkownik sprawdza, czy </w:t>
-            </w:r>
-            <w:r>
-              <w:rPr>
-                <w:sz w:val="24"/>
-                <w:szCs w:val="24"/>
-              </w:rPr>
-              <w:t>wyświetlona faktura zawiera wszystkie pola: tytuł, numer faktury, datę stworzenia, partnerów biznesowych - kupujących/sprzedawców, listę towarów, sumę netto, sumę brutto, wartość zniżki, cenę ogółem</w:t>
-            </w:r>
-            <w:r>
-              <w:rPr>
-                <w:sz w:val="24"/>
-                <w:szCs w:val="24"/>
-              </w:rPr>
-              <w:t>.</w:t>
-            </w:r>
-          </w:p>
-          <w:p>
-            <w:pPr>
-              <w:pStyle w:val="Akapitzlist"/>
-              <w:numPr>
-                <w:ilvl w:val="0"/>
-                <w:numId w:val="11"/>
-              </w:numPr>
-              <w:rPr>
-                <w:sz w:val="24"/>
-                <w:szCs w:val="24"/>
-              </w:rPr>
-            </w:pPr>
-            <w:r>
-              <w:rPr>
-                <w:sz w:val="24"/>
-                <w:szCs w:val="24"/>
-              </w:rPr>
-              <w:t xml:space="preserve">Użytkownik sprawdza, czy wyświetlona faktura zawiera poprawne dane. </w:t>
-            </w:r>
-          </w:p>
-        </w:tc>
-      </w:tr>
-    </w:tbl>
-    <w:p>
-      <w:pPr>
-        <w:rPr>
-          <w:b/>
-        </w:rPr>
-      </w:pPr>
-    </w:p>
-    <w:p>
-      <w:pPr>
-        <w:rPr>
-          <w:b/>
-        </w:rPr>
-      </w:pPr>
-    </w:p>
-    <w:p>
-      <w:pPr>
-        <w:rPr>
-          <w:b/>
-        </w:rPr>
-      </w:pPr>
-    </w:p>
-    <w:p>
-      <w:pPr>
-        <w:rPr>
-          <w:b/>
-        </w:rPr>
-      </w:pPr>
-    </w:p>
-    <w:p>
-      <w:pPr>
-        <w:rPr>
-          <w:b/>
-        </w:rPr>
-      </w:pPr>
-    </w:p>
-    <w:tbl>
-      <w:tblPr>
-        <w:tblStyle w:val="Tabela-Siatka"/>
-        <w:tblW w:w="9747" w:type="dxa"/>
-        <w:tblLook w:val="04A0"/>
-      </w:tblPr>
-      <w:tblGrid>
-        <w:gridCol w:w="3070"/>
-        <w:gridCol w:w="6677"/>
-      </w:tblGrid>
-      <w:tr>
-        <w:tc>
-          <w:tcPr>
-            <w:tcW w:w="3070" w:type="dxa"/>
-          </w:tcPr>
-          <w:p>
-            <w:pPr>
-              <w:rPr>
-                <w:b/>
-                <w:sz w:val="24"/>
-                <w:szCs w:val="24"/>
-              </w:rPr>
-            </w:pPr>
-            <w:r>
-              <w:rPr>
-                <w:b/>
-                <w:sz w:val="24"/>
-                <w:szCs w:val="24"/>
-              </w:rPr>
-              <w:lastRenderedPageBreak/>
-              <w:t>ID</w:t>
-            </w:r>
-          </w:p>
-        </w:tc>
-        <w:tc>
-          <w:tcPr>
-            <w:tcW w:w="6677" w:type="dxa"/>
-          </w:tcPr>
-          <w:p>
-            <w:pPr>
-              <w:rPr>
-                <w:b/>
-                <w:sz w:val="24"/>
-                <w:szCs w:val="24"/>
-              </w:rPr>
-            </w:pPr>
-            <w:r>
-              <w:rPr>
-                <w:b/>
-                <w:sz w:val="24"/>
-                <w:szCs w:val="24"/>
-              </w:rPr>
-              <w:t>TC_USER_</w:t>
-            </w:r>
-            <w:r>
-              <w:rPr>
-                <w:b/>
-                <w:sz w:val="24"/>
-                <w:szCs w:val="24"/>
-              </w:rPr>
-              <w:t>INVOICES</w:t>
-            </w:r>
-            <w:r>
-              <w:rPr>
-                <w:b/>
-                <w:sz w:val="24"/>
-                <w:szCs w:val="24"/>
-              </w:rPr>
-              <w:t>_00</w:t>
-            </w:r>
-            <w:r>
-              <w:rPr>
-                <w:b/>
-                <w:sz w:val="24"/>
-                <w:szCs w:val="24"/>
-              </w:rPr>
-              <w:t>7</w:t>
-            </w:r>
-          </w:p>
-        </w:tc>
-      </w:tr>
-      <w:tr>
-        <w:tc>
-          <w:tcPr>
-            <w:tcW w:w="3070" w:type="dxa"/>
-          </w:tcPr>
-          <w:p>
-            <w:pPr>
-              <w:rPr>
-                <w:b/>
-                <w:sz w:val="24"/>
-                <w:szCs w:val="24"/>
-              </w:rPr>
-            </w:pPr>
-            <w:r>
-              <w:rPr>
-                <w:b/>
-                <w:sz w:val="24"/>
-                <w:szCs w:val="24"/>
-              </w:rPr>
-              <w:t>Nazwa</w:t>
-            </w:r>
-          </w:p>
-        </w:tc>
-        <w:tc>
-          <w:tcPr>
-            <w:tcW w:w="6677" w:type="dxa"/>
-          </w:tcPr>
-          <w:p>
-            <w:pPr>
-              <w:rPr>
-                <w:b/>
-                <w:sz w:val="24"/>
-                <w:szCs w:val="24"/>
-              </w:rPr>
-            </w:pPr>
-            <w:r>
-              <w:rPr>
-                <w:b/>
-                <w:sz w:val="24"/>
-                <w:szCs w:val="24"/>
-              </w:rPr>
-              <w:t>Zmiana statusu faktury</w:t>
-            </w:r>
-          </w:p>
-        </w:tc>
-      </w:tr>
-      <w:tr>
-        <w:tc>
-          <w:tcPr>
-            <w:tcW w:w="3070" w:type="dxa"/>
-          </w:tcPr>
-          <w:p>
-            <w:pPr>
-              <w:rPr>
-                <w:sz w:val="24"/>
-                <w:szCs w:val="24"/>
-              </w:rPr>
-            </w:pPr>
-            <w:r>
-              <w:rPr>
-                <w:sz w:val="24"/>
-                <w:szCs w:val="24"/>
-              </w:rPr>
-              <w:t>Opis testu</w:t>
-            </w:r>
-          </w:p>
-        </w:tc>
-        <w:tc>
-          <w:tcPr>
-            <w:tcW w:w="6677" w:type="dxa"/>
-          </w:tcPr>
-          <w:p>
-            <w:pPr>
-              <w:rPr>
-                <w:sz w:val="24"/>
-                <w:szCs w:val="24"/>
-              </w:rPr>
-            </w:pPr>
-            <w:r>
-              <w:rPr>
-                <w:sz w:val="24"/>
-                <w:szCs w:val="24"/>
-              </w:rPr>
-              <w:t>Test</w:t>
-            </w:r>
-            <w:r>
-              <w:rPr>
-                <w:sz w:val="24"/>
-                <w:szCs w:val="24"/>
-              </w:rPr>
-              <w:t xml:space="preserve"> zmiany statusu faktury przez użytkownika w Systemie Zarządzania Fakturami</w:t>
-            </w:r>
-            <w:r>
-              <w:rPr>
-                <w:sz w:val="24"/>
-                <w:szCs w:val="24"/>
-              </w:rPr>
-              <w:t>.</w:t>
-            </w:r>
-          </w:p>
-        </w:tc>
-      </w:tr>
-      <w:tr>
-        <w:tc>
-          <w:tcPr>
-            <w:tcW w:w="3070" w:type="dxa"/>
-          </w:tcPr>
-          <w:p>
-            <w:pPr>
-              <w:rPr>
-                <w:sz w:val="24"/>
-                <w:szCs w:val="24"/>
-              </w:rPr>
-            </w:pPr>
-            <w:r>
-              <w:rPr>
-                <w:sz w:val="24"/>
-                <w:szCs w:val="24"/>
-              </w:rPr>
-              <w:t>Cel testu</w:t>
-            </w:r>
-          </w:p>
-        </w:tc>
-        <w:tc>
-          <w:tcPr>
-            <w:tcW w:w="6677" w:type="dxa"/>
-          </w:tcPr>
-          <w:p>
-            <w:pPr>
-              <w:pStyle w:val="Akapitzlist"/>
-              <w:numPr>
-                <w:ilvl w:val="0"/>
-                <w:numId w:val="1"/>
-              </w:numPr>
-              <w:rPr>
-                <w:sz w:val="24"/>
-                <w:szCs w:val="24"/>
-              </w:rPr>
-            </w:pPr>
-            <w:r>
-              <w:rPr>
-                <w:sz w:val="24"/>
-                <w:szCs w:val="24"/>
-              </w:rPr>
-              <w:t xml:space="preserve">Sprawdzenie, czy </w:t>
-            </w:r>
-            <w:r>
-              <w:rPr>
-                <w:sz w:val="24"/>
-                <w:szCs w:val="24"/>
-              </w:rPr>
-              <w:t>istnieje opcja zmiany statusu faktury</w:t>
-            </w:r>
-          </w:p>
-          <w:p>
-            <w:pPr>
-              <w:pStyle w:val="Akapitzlist"/>
-              <w:numPr>
-                <w:ilvl w:val="0"/>
-                <w:numId w:val="1"/>
-              </w:numPr>
-              <w:rPr>
-                <w:sz w:val="24"/>
-                <w:szCs w:val="24"/>
-              </w:rPr>
-            </w:pPr>
-            <w:r>
-              <w:rPr>
-                <w:sz w:val="24"/>
-                <w:szCs w:val="24"/>
-              </w:rPr>
-              <w:t>Sprawdzenie, czy status został zmieniony</w:t>
-            </w:r>
-          </w:p>
-        </w:tc>
-      </w:tr>
-      <w:tr>
-        <w:tc>
-          <w:tcPr>
-            <w:tcW w:w="3070" w:type="dxa"/>
-          </w:tcPr>
-          <w:p>
-            <w:pPr>
-              <w:rPr>
-                <w:sz w:val="24"/>
-                <w:szCs w:val="24"/>
-              </w:rPr>
-            </w:pPr>
-            <w:r>
-              <w:rPr>
-                <w:sz w:val="24"/>
-                <w:szCs w:val="24"/>
-              </w:rPr>
-              <w:t>Sposób dostępu</w:t>
-            </w:r>
-          </w:p>
-        </w:tc>
-        <w:tc>
-          <w:tcPr>
-            <w:tcW w:w="6677" w:type="dxa"/>
-          </w:tcPr>
-          <w:p>
-            <w:pPr>
-              <w:rPr>
-                <w:sz w:val="24"/>
-                <w:szCs w:val="24"/>
-              </w:rPr>
-            </w:pPr>
-            <w:r>
-              <w:rPr>
-                <w:sz w:val="24"/>
-                <w:szCs w:val="24"/>
-              </w:rPr>
-              <w:t xml:space="preserve">Użytkownik </w:t>
-            </w:r>
-            <w:r>
-              <w:rPr>
-                <w:sz w:val="24"/>
-                <w:szCs w:val="24"/>
-              </w:rPr>
-              <w:t>zaznacza wylistowaną fakturę i naciska przycisk "</w:t>
-            </w:r>
-            <w:r>
-              <w:rPr>
-                <w:sz w:val="24"/>
-                <w:szCs w:val="24"/>
-              </w:rPr>
-              <w:t>Zmień status</w:t>
-            </w:r>
-            <w:r>
-              <w:rPr>
-                <w:sz w:val="24"/>
-                <w:szCs w:val="24"/>
-              </w:rPr>
-              <w:t>"</w:t>
-            </w:r>
-          </w:p>
-        </w:tc>
-      </w:tr>
-      <w:tr>
-        <w:tc>
-          <w:tcPr>
-            <w:tcW w:w="3070" w:type="dxa"/>
-          </w:tcPr>
-          <w:p>
-            <w:pPr>
-              <w:rPr>
-                <w:sz w:val="24"/>
-                <w:szCs w:val="24"/>
-              </w:rPr>
-            </w:pPr>
-            <w:r>
-              <w:rPr>
-                <w:sz w:val="24"/>
-                <w:szCs w:val="24"/>
-              </w:rPr>
-              <w:t>Warunki wstępne</w:t>
-            </w:r>
-          </w:p>
-        </w:tc>
-        <w:tc>
-          <w:tcPr>
-            <w:tcW w:w="6677" w:type="dxa"/>
-          </w:tcPr>
-          <w:p>
-            <w:pPr>
-              <w:pStyle w:val="Akapitzlist"/>
-              <w:numPr>
-                <w:ilvl w:val="0"/>
-                <w:numId w:val="2"/>
-              </w:numPr>
-              <w:rPr>
-                <w:sz w:val="24"/>
-                <w:szCs w:val="24"/>
-              </w:rPr>
-            </w:pPr>
-            <w:r>
-              <w:rPr>
-                <w:sz w:val="24"/>
-                <w:szCs w:val="24"/>
-              </w:rPr>
-              <w:t>Użytkownik jest zalogowany</w:t>
-            </w:r>
-          </w:p>
-          <w:p>
-            <w:pPr>
-              <w:pStyle w:val="Akapitzlist"/>
-              <w:numPr>
-                <w:ilvl w:val="0"/>
-                <w:numId w:val="2"/>
-              </w:numPr>
-              <w:rPr>
-                <w:sz w:val="24"/>
-                <w:szCs w:val="24"/>
-              </w:rPr>
-            </w:pPr>
-            <w:r>
-              <w:rPr>
-                <w:sz w:val="24"/>
-                <w:szCs w:val="24"/>
-              </w:rPr>
-              <w:t>Użytkownik dodał testową fakturę, któr</w:t>
-            </w:r>
-            <w:r>
-              <w:rPr>
-                <w:sz w:val="24"/>
-                <w:szCs w:val="24"/>
-              </w:rPr>
-              <w:t>ej</w:t>
-            </w:r>
-            <w:r>
-              <w:rPr>
-                <w:sz w:val="24"/>
-                <w:szCs w:val="24"/>
-              </w:rPr>
-              <w:t xml:space="preserve"> zostanie </w:t>
-            </w:r>
-            <w:r>
-              <w:rPr>
-                <w:sz w:val="24"/>
-                <w:szCs w:val="24"/>
-              </w:rPr>
-              <w:t>zmieniony status</w:t>
-            </w:r>
-            <w:r>
-              <w:rPr>
-                <w:sz w:val="24"/>
-                <w:szCs w:val="24"/>
-              </w:rPr>
-              <w:t>.</w:t>
-            </w:r>
-          </w:p>
-          <w:p>
-            <w:pPr>
-              <w:pStyle w:val="Akapitzlist"/>
-              <w:numPr>
-                <w:ilvl w:val="0"/>
-                <w:numId w:val="2"/>
-              </w:numPr>
-              <w:rPr>
-                <w:sz w:val="24"/>
-                <w:szCs w:val="24"/>
-              </w:rPr>
-            </w:pPr>
-            <w:r>
-              <w:rPr>
-                <w:sz w:val="24"/>
-                <w:szCs w:val="24"/>
-              </w:rPr>
-              <w:t xml:space="preserve">Użytkownik </w:t>
-            </w:r>
-            <w:r>
-              <w:rPr>
-                <w:sz w:val="24"/>
-                <w:szCs w:val="24"/>
-              </w:rPr>
-              <w:t>wylistował wszystkie faktury i zaznaczył testową fakturę</w:t>
-            </w:r>
-            <w:r>
-              <w:rPr>
-                <w:sz w:val="24"/>
-                <w:szCs w:val="24"/>
-              </w:rPr>
-              <w:t>.</w:t>
-            </w:r>
-          </w:p>
-        </w:tc>
-      </w:tr>
-      <w:tr>
-        <w:tc>
-          <w:tcPr>
-            <w:tcW w:w="3070" w:type="dxa"/>
-          </w:tcPr>
-          <w:p>
-            <w:pPr>
-              <w:rPr>
-                <w:sz w:val="24"/>
-                <w:szCs w:val="24"/>
-              </w:rPr>
-            </w:pPr>
-            <w:r>
-              <w:rPr>
-                <w:sz w:val="24"/>
-                <w:szCs w:val="24"/>
-              </w:rPr>
-              <w:t>Oczekiwane rezultaty</w:t>
-            </w:r>
-          </w:p>
-        </w:tc>
-        <w:tc>
-          <w:tcPr>
-            <w:tcW w:w="6677" w:type="dxa"/>
-          </w:tcPr>
-          <w:p>
-            <w:pPr>
-              <w:pStyle w:val="Akapitzlist"/>
-              <w:numPr>
-                <w:ilvl w:val="0"/>
-                <w:numId w:val="3"/>
-              </w:numPr>
-              <w:rPr>
-                <w:sz w:val="24"/>
-                <w:szCs w:val="24"/>
-              </w:rPr>
-            </w:pPr>
-            <w:r>
-              <w:rPr>
-                <w:sz w:val="24"/>
-                <w:szCs w:val="24"/>
-              </w:rPr>
-              <w:t>Status testowej faktury został zmieniony</w:t>
-            </w:r>
-            <w:r>
-              <w:rPr>
-                <w:sz w:val="24"/>
-                <w:szCs w:val="24"/>
-              </w:rPr>
-              <w:t>.</w:t>
+              <w:t>Status testowej faktury został zmieniony.</w:t>
             </w:r>
           </w:p>
         </w:tc>
@@ -6072,33 +5262,6 @@
                 <w:szCs w:val="24"/>
               </w:rPr>
               <w:t xml:space="preserve"> na "Zapłacony"</w:t>
-            </w:r>
-            <w:r>
-              <w:rPr>
-                <w:sz w:val="24"/>
-                <w:szCs w:val="24"/>
-              </w:rPr>
-              <w:t>.</w:t>
-            </w:r>
-          </w:p>
-          <w:p>
-            <w:pPr>
-              <w:pStyle w:val="Akapitzlist"/>
-              <w:numPr>
-                <w:ilvl w:val="0"/>
-                <w:numId w:val="12"/>
-              </w:numPr>
-              <w:rPr>
-                <w:sz w:val="24"/>
-                <w:szCs w:val="24"/>
-              </w:rPr>
-            </w:pPr>
-            <w:r>
-              <w:rPr>
-                <w:sz w:val="24"/>
-                <w:szCs w:val="24"/>
-              </w:rPr>
-              <w:t>Użytkownik naciska przycisk "Zapisz"</w:t>
             </w:r>
             <w:r>
               <w:rPr>
@@ -7861,7 +7024,7 @@
 </file>
 
 <file path=customXml/itemProps1.xml><?xml version="1.0" encoding="utf-8"?>
-<ds:datastoreItem xmlns:ds="http://schemas.openxmlformats.org/officeDocument/2006/customXml" ds:itemID="{A00A11D8-6A89-4FA7-840D-88B7A60D3931}">
+<ds:datastoreItem xmlns:ds="http://schemas.openxmlformats.org/officeDocument/2006/customXml" ds:itemID="{B18156E0-2831-48B1-92D8-31A36868FA59}">
   <ds:schemaRefs>
     <ds:schemaRef ds:uri="http://schemas.openxmlformats.org/officeDocument/2006/bibliography"/>
   </ds:schemaRefs>

</xml_diff>